<commit_message>
Minor changes to word-level manual, removed fast_align resource generation
</commit_message>
<xml_diff>
--- a/manuals/Word-Level Quest++ Manual.docx
+++ b/manuals/Word-Level Quest++ Manual.docx
@@ -121,6 +121,12 @@
         <w:rPr>
           <w:rFonts w:ascii="Arial" w:hAnsi="Arial" w:cs="Arial"/>
         </w:rPr>
+        <w:t>++</w:t>
+      </w:r>
+      <w:r>
+        <w:rPr>
+          <w:rFonts w:ascii="Arial" w:hAnsi="Arial" w:cs="Arial"/>
+        </w:rPr>
         <w:t xml:space="preserve"> files into a folder of your choice.</w:t>
       </w:r>
     </w:p>
@@ -432,7 +438,13 @@
         <w:rPr>
           <w:rFonts w:ascii="Arial" w:hAnsi="Arial" w:cs="Arial"/>
         </w:rPr>
-        <w:t xml:space="preserve"> if the aforementioned libraries are placed in the "quest/lib" folder.</w:t>
+        <w:t xml:space="preserve">++ </w:t>
+      </w:r>
+      <w:r>
+        <w:rPr>
+          <w:rFonts w:ascii="Arial" w:hAnsi="Arial" w:cs="Arial"/>
+        </w:rPr>
+        <w:t>if the aforementioned libraries are placed in the "quest/lib" folder.</w:t>
       </w:r>
     </w:p>
     <w:p>
@@ -646,8 +658,6 @@
         </w:rPr>
         <w:t>target word to N source words).</w:t>
       </w:r>
-      <w:bookmarkStart w:id="0" w:name="_GoBack"/>
-      <w:bookmarkEnd w:id="0"/>
     </w:p>
     <w:p>
       <w:pPr>
@@ -708,7 +718,53 @@
           <w:rFonts w:ascii="Arial" w:hAnsi="Arial" w:cs="Arial"/>
           <w:b/>
         </w:rPr>
-        <w:t xml:space="preserve"> QuEst.jar </w:t>
+        <w:t xml:space="preserve"> </w:t>
+      </w:r>
+      <w:proofErr w:type="spellStart"/>
+      <w:r>
+        <w:rPr>
+          <w:rFonts w:ascii="Arial" w:hAnsi="Arial" w:cs="Arial"/>
+          <w:b/>
+        </w:rPr>
+        <w:t>QuEst</w:t>
+      </w:r>
+      <w:proofErr w:type="spellEnd"/>
+      <w:r>
+        <w:rPr>
+          <w:rFonts w:ascii="Arial" w:hAnsi="Arial" w:cs="Arial"/>
+          <w:b/>
+        </w:rPr>
+        <w:t>++.</w:t>
+      </w:r>
+      <w:proofErr w:type="spellStart"/>
+      <w:r>
+        <w:rPr>
+          <w:rFonts w:ascii="Arial" w:hAnsi="Arial" w:cs="Arial"/>
+          <w:b/>
+        </w:rPr>
+        <w:t>jar</w:t>
+      </w:r>
+      <w:r>
+        <w:rPr>
+          <w:rFonts w:ascii="Arial" w:hAnsi="Arial" w:cs="Arial"/>
+          <w:b/>
+        </w:rPr>
+        <w:t>:lib</w:t>
+      </w:r>
+      <w:proofErr w:type="spellEnd"/>
+      <w:r>
+        <w:rPr>
+          <w:rFonts w:ascii="Arial" w:hAnsi="Arial" w:cs="Arial"/>
+          <w:b/>
+        </w:rPr>
+        <w:t>/*</w:t>
+      </w:r>
+      <w:r>
+        <w:rPr>
+          <w:rFonts w:ascii="Arial" w:hAnsi="Arial" w:cs="Arial"/>
+          <w:b/>
+        </w:rPr>
+        <w:t xml:space="preserve"> </w:t>
       </w:r>
       <w:proofErr w:type="spellStart"/>
       <w:r>
@@ -1640,7 +1696,13 @@
         <w:rPr>
           <w:rFonts w:ascii="Arial" w:hAnsi="Arial" w:cs="Arial"/>
         </w:rPr>
-        <w:t xml:space="preserve"> through the "-mode" parameter.</w:t>
+        <w:t xml:space="preserve">++ </w:t>
+      </w:r>
+      <w:r>
+        <w:rPr>
+          <w:rFonts w:ascii="Arial" w:hAnsi="Arial" w:cs="Arial"/>
+        </w:rPr>
+        <w:t>through the "-mode" parameter.</w:t>
       </w:r>
       <w:r>
         <w:rPr>
@@ -1926,6 +1988,7 @@
         <w:jc w:val="both"/>
         <w:rPr>
           <w:rFonts w:ascii="Arial" w:hAnsi="Arial" w:cs="Arial"/>
+          <w:b/>
         </w:rPr>
       </w:pPr>
       <w:r>
@@ -2042,7 +2105,57 @@
           <w:rFonts w:ascii="Arial" w:hAnsi="Arial" w:cs="Arial"/>
           <w:b/>
         </w:rPr>
-        <w:t>&gt;.lm:</w:t>
+        <w:t>&gt;.</w:t>
+      </w:r>
+      <w:proofErr w:type="spellStart"/>
+      <w:r>
+        <w:rPr>
+          <w:rFonts w:ascii="Arial" w:hAnsi="Arial" w:cs="Arial"/>
+          <w:b/>
+        </w:rPr>
+        <w:t>ngram</w:t>
+      </w:r>
+      <w:proofErr w:type="spellEnd"/>
+      <w:r>
+        <w:rPr>
+          <w:rFonts w:ascii="Arial" w:hAnsi="Arial" w:cs="Arial"/>
+          <w:b/>
+        </w:rPr>
+        <w:t>:</w:t>
+      </w:r>
+      <w:r>
+        <w:rPr>
+          <w:rFonts w:ascii="Arial" w:hAnsi="Arial" w:cs="Arial"/>
+        </w:rPr>
+        <w:t xml:space="preserve"> Path to an </w:t>
+      </w:r>
+      <w:proofErr w:type="spellStart"/>
+      <w:r>
+        <w:rPr>
+          <w:rFonts w:ascii="Arial" w:hAnsi="Arial" w:cs="Arial"/>
+        </w:rPr>
+        <w:t>ngram</w:t>
+      </w:r>
+      <w:proofErr w:type="spellEnd"/>
+      <w:r>
+        <w:rPr>
+          <w:rFonts w:ascii="Arial" w:hAnsi="Arial" w:cs="Arial"/>
+        </w:rPr>
+        <w:t xml:space="preserve"> counts file for &lt;</w:t>
+      </w:r>
+      <w:proofErr w:type="spellStart"/>
+      <w:r>
+        <w:rPr>
+          <w:rFonts w:ascii="Arial" w:hAnsi="Arial" w:cs="Arial"/>
+        </w:rPr>
+        <w:t>source_language</w:t>
+      </w:r>
+      <w:proofErr w:type="spellEnd"/>
+      <w:r>
+        <w:rPr>
+          <w:rFonts w:ascii="Arial" w:hAnsi="Arial" w:cs="Arial"/>
+        </w:rPr>
+        <w:t>&gt;.</w:t>
       </w:r>
       <w:r>
         <w:rPr>
@@ -2054,45 +2167,236 @@
         <w:rPr>
           <w:rFonts w:ascii="Arial" w:hAnsi="Arial" w:cs="Arial"/>
         </w:rPr>
-        <w:t xml:space="preserve"> Path to a language model for &lt;</w:t>
-      </w:r>
-      <w:proofErr w:type="spellStart"/>
-      <w:r>
-        <w:rPr>
-          <w:rFonts w:ascii="Arial" w:hAnsi="Arial" w:cs="Arial"/>
-        </w:rPr>
-        <w:t>source_language</w:t>
-      </w:r>
-      <w:proofErr w:type="spellEnd"/>
-      <w:r>
-        <w:rPr>
-          <w:rFonts w:ascii="Arial" w:hAnsi="Arial" w:cs="Arial"/>
-        </w:rPr>
-        <w:t>&gt;.</w:t>
-      </w:r>
-      <w:r>
-        <w:rPr>
-          <w:rFonts w:ascii="Arial" w:hAnsi="Arial" w:cs="Arial"/>
+        <w:t>To produce it manually, call SRILM's "</w:t>
+      </w:r>
+      <w:proofErr w:type="spellStart"/>
+      <w:r>
+        <w:rPr>
+          <w:rFonts w:ascii="Arial" w:hAnsi="Arial" w:cs="Arial"/>
+        </w:rPr>
+        <w:t>ngram</w:t>
+      </w:r>
+      <w:proofErr w:type="spellEnd"/>
+      <w:r>
+        <w:rPr>
+          <w:rFonts w:ascii="Arial" w:hAnsi="Arial" w:cs="Arial"/>
+        </w:rPr>
+        <w:t xml:space="preserve">-count" binary with the "-write" option, and pass the resulting file to </w:t>
+      </w:r>
+      <w:proofErr w:type="spellStart"/>
+      <w:r>
+        <w:rPr>
+          <w:rFonts w:ascii="Arial" w:hAnsi="Arial" w:cs="Arial"/>
+        </w:rPr>
+        <w:t>QuEst's</w:t>
+      </w:r>
+      <w:proofErr w:type="spellEnd"/>
+      <w:r>
+        <w:rPr>
+          <w:rFonts w:ascii="Arial" w:hAnsi="Arial" w:cs="Arial"/>
+        </w:rPr>
+        <w:t xml:space="preserve"> the </w:t>
+      </w:r>
+      <w:proofErr w:type="spellStart"/>
+      <w:r>
+        <w:rPr>
+          <w:rFonts w:ascii="Arial" w:hAnsi="Arial" w:cs="Arial"/>
+        </w:rPr>
+        <w:t>shef.mt.util.NGramSorter</w:t>
+      </w:r>
+      <w:proofErr w:type="spellEnd"/>
+      <w:r>
+        <w:rPr>
+          <w:rFonts w:ascii="Arial" w:hAnsi="Arial" w:cs="Arial"/>
+        </w:rPr>
+        <w:t xml:space="preserve"> application through the following command line:</w:t>
+      </w:r>
+    </w:p>
+    <w:p>
+      <w:pPr>
+        <w:spacing w:line="360" w:lineRule="auto"/>
+        <w:jc w:val="center"/>
+        <w:rPr>
+          <w:rFonts w:ascii="Arial" w:hAnsi="Arial" w:cs="Arial"/>
+          <w:b/>
+        </w:rPr>
+      </w:pPr>
+      <w:proofErr w:type="gramStart"/>
+      <w:r>
+        <w:rPr>
+          <w:rFonts w:ascii="Arial" w:hAnsi="Arial" w:cs="Arial"/>
+          <w:b/>
+        </w:rPr>
+        <w:t>java</w:t>
+      </w:r>
+      <w:proofErr w:type="gramEnd"/>
+      <w:r>
+        <w:rPr>
+          <w:rFonts w:ascii="Arial" w:hAnsi="Arial" w:cs="Arial"/>
+          <w:b/>
+        </w:rPr>
+        <w:t xml:space="preserve"> -</w:t>
+      </w:r>
+      <w:proofErr w:type="spellStart"/>
+      <w:r>
+        <w:rPr>
+          <w:rFonts w:ascii="Arial" w:hAnsi="Arial" w:cs="Arial"/>
+          <w:b/>
+        </w:rPr>
+        <w:t>cp</w:t>
+      </w:r>
+      <w:proofErr w:type="spellEnd"/>
+      <w:r>
+        <w:rPr>
+          <w:rFonts w:ascii="Arial" w:hAnsi="Arial" w:cs="Arial"/>
+          <w:b/>
         </w:rPr>
         <w:t xml:space="preserve"> </w:t>
       </w:r>
-      <w:r>
-        <w:rPr>
-          <w:rFonts w:ascii="Arial" w:hAnsi="Arial" w:cs="Arial"/>
-        </w:rPr>
-        <w:t xml:space="preserve"> It must be in ARPA format.</w:t>
-      </w:r>
-      <w:r>
-        <w:rPr>
-          <w:rFonts w:ascii="Arial" w:hAnsi="Arial" w:cs="Arial"/>
+      <w:proofErr w:type="spellStart"/>
+      <w:r>
+        <w:rPr>
+          <w:rFonts w:ascii="Arial" w:hAnsi="Arial" w:cs="Arial"/>
+          <w:b/>
+        </w:rPr>
+        <w:t>QuEst</w:t>
+      </w:r>
+      <w:proofErr w:type="spellEnd"/>
+      <w:r>
+        <w:rPr>
+          <w:rFonts w:ascii="Arial" w:hAnsi="Arial" w:cs="Arial"/>
+          <w:b/>
+        </w:rPr>
+        <w:t>++.</w:t>
+      </w:r>
+      <w:proofErr w:type="spellStart"/>
+      <w:r>
+        <w:rPr>
+          <w:rFonts w:ascii="Arial" w:hAnsi="Arial" w:cs="Arial"/>
+          <w:b/>
+        </w:rPr>
+        <w:t>jar</w:t>
+      </w:r>
+      <w:r>
+        <w:rPr>
+          <w:rFonts w:ascii="Arial" w:hAnsi="Arial" w:cs="Arial"/>
+          <w:b/>
+        </w:rPr>
+        <w:t>:lib</w:t>
+      </w:r>
+      <w:proofErr w:type="spellEnd"/>
+      <w:r>
+        <w:rPr>
+          <w:rFonts w:ascii="Arial" w:hAnsi="Arial" w:cs="Arial"/>
+          <w:b/>
+        </w:rPr>
+        <w:t>/*</w:t>
+      </w:r>
+      <w:r>
+        <w:rPr>
+          <w:rFonts w:ascii="Arial" w:hAnsi="Arial" w:cs="Arial"/>
+          <w:b/>
         </w:rPr>
         <w:t xml:space="preserve"> </w:t>
       </w:r>
-      <w:r>
-        <w:rPr>
-          <w:rFonts w:ascii="Arial" w:hAnsi="Arial" w:cs="Arial"/>
-        </w:rPr>
-        <w:t xml:space="preserve"> If left blank, </w:t>
+      <w:proofErr w:type="spellStart"/>
+      <w:r>
+        <w:rPr>
+          <w:rFonts w:ascii="Arial" w:hAnsi="Arial" w:cs="Arial"/>
+          <w:b/>
+        </w:rPr>
+        <w:t>shef.mt.util.NGramSorter</w:t>
+      </w:r>
+      <w:proofErr w:type="spellEnd"/>
+      <w:r>
+        <w:rPr>
+          <w:rFonts w:ascii="Arial" w:hAnsi="Arial" w:cs="Arial"/>
+          <w:b/>
+        </w:rPr>
+        <w:t xml:space="preserve"> &lt;</w:t>
+      </w:r>
+      <w:proofErr w:type="spellStart"/>
+      <w:r>
+        <w:rPr>
+          <w:rFonts w:ascii="Arial" w:hAnsi="Arial" w:cs="Arial"/>
+          <w:b/>
+        </w:rPr>
+        <w:t>srilm_ngram_file</w:t>
+      </w:r>
+      <w:proofErr w:type="spellEnd"/>
+      <w:r>
+        <w:rPr>
+          <w:rFonts w:ascii="Arial" w:hAnsi="Arial" w:cs="Arial"/>
+          <w:b/>
+        </w:rPr>
+        <w:t xml:space="preserve">&gt; </w:t>
+      </w:r>
+      <w:r>
+        <w:rPr>
+          <w:rFonts w:ascii="Arial" w:hAnsi="Arial" w:cs="Arial"/>
+          <w:b/>
+        </w:rPr>
+        <w:t>4</w:t>
+      </w:r>
+      <w:r>
+        <w:rPr>
+          <w:rFonts w:ascii="Arial" w:hAnsi="Arial" w:cs="Arial"/>
+          <w:b/>
+        </w:rPr>
+        <w:t xml:space="preserve"> &lt;</w:t>
+      </w:r>
+      <w:proofErr w:type="spellStart"/>
+      <w:r>
+        <w:rPr>
+          <w:rFonts w:ascii="Arial" w:hAnsi="Arial" w:cs="Arial"/>
+          <w:b/>
+        </w:rPr>
+        <w:t>ngram_file_order</w:t>
+      </w:r>
+      <w:proofErr w:type="spellEnd"/>
+      <w:r>
+        <w:rPr>
+          <w:rFonts w:ascii="Arial" w:hAnsi="Arial" w:cs="Arial"/>
+          <w:b/>
+        </w:rPr>
+        <w:t>&gt; &lt;</w:t>
+      </w:r>
+      <w:proofErr w:type="spellStart"/>
+      <w:r>
+        <w:rPr>
+          <w:rFonts w:ascii="Arial" w:hAnsi="Arial" w:cs="Arial"/>
+          <w:b/>
+        </w:rPr>
+        <w:t>frequency_cutoff</w:t>
+      </w:r>
+      <w:proofErr w:type="spellEnd"/>
+      <w:r>
+        <w:rPr>
+          <w:rFonts w:ascii="Arial" w:hAnsi="Arial" w:cs="Arial"/>
+          <w:b/>
+        </w:rPr>
+        <w:t>&gt; &lt;output&gt;</w:t>
+      </w:r>
+    </w:p>
+    <w:p>
+      <w:pPr>
+        <w:spacing w:line="360" w:lineRule="auto"/>
+        <w:jc w:val="both"/>
+        <w:rPr>
+          <w:rFonts w:ascii="Arial" w:hAnsi="Arial" w:cs="Arial"/>
+        </w:rPr>
+      </w:pPr>
+      <w:r>
+        <w:rPr>
+          <w:rFonts w:ascii="Arial" w:hAnsi="Arial" w:cs="Arial"/>
+        </w:rPr>
+        <w:tab/>
+      </w:r>
+      <w:r>
+        <w:rPr>
+          <w:rFonts w:ascii="Arial" w:hAnsi="Arial" w:cs="Arial"/>
+        </w:rPr>
+        <w:t xml:space="preserve">If left blank, </w:t>
       </w:r>
       <w:proofErr w:type="spellStart"/>
       <w:r>
@@ -2106,13 +2410,19 @@
         <w:rPr>
           <w:rFonts w:ascii="Arial" w:hAnsi="Arial" w:cs="Arial"/>
         </w:rPr>
-        <w:t xml:space="preserve"> will try to call your SRILM installation to automatically generate the file and place it into</w:t>
-      </w:r>
-      <w:r>
-        <w:rPr>
-          <w:rFonts w:ascii="Arial" w:hAnsi="Arial" w:cs="Arial"/>
-        </w:rPr>
-        <w:t>:</w:t>
+        <w:t>++</w:t>
+      </w:r>
+      <w:r>
+        <w:rPr>
+          <w:rFonts w:ascii="Arial" w:hAnsi="Arial" w:cs="Arial"/>
+        </w:rPr>
+        <w:t xml:space="preserve"> will try to call your SRILM installation to automatically gener</w:t>
+      </w:r>
+      <w:r>
+        <w:rPr>
+          <w:rFonts w:ascii="Arial" w:hAnsi="Arial" w:cs="Arial"/>
+        </w:rPr>
+        <w:t>ate the file and place it into:</w:t>
       </w:r>
     </w:p>
     <w:p>
@@ -2129,62 +2439,14 @@
           <w:rFonts w:ascii="Arial" w:hAnsi="Arial" w:cs="Arial"/>
           <w:b/>
         </w:rPr>
-        <w:t>&lt;</w:t>
-      </w:r>
-      <w:proofErr w:type="spellStart"/>
-      <w:r>
-        <w:rPr>
-          <w:rFonts w:ascii="Arial" w:hAnsi="Arial" w:cs="Arial"/>
-          <w:b/>
-        </w:rPr>
-        <w:t>resourcesPath</w:t>
-      </w:r>
-      <w:proofErr w:type="spellEnd"/>
-      <w:r>
-        <w:rPr>
-          <w:rFonts w:ascii="Arial" w:hAnsi="Arial" w:cs="Arial"/>
-          <w:b/>
-        </w:rPr>
-        <w:t>&gt;/&lt;</w:t>
-      </w:r>
-      <w:proofErr w:type="spellStart"/>
-      <w:r>
-        <w:rPr>
-          <w:rFonts w:ascii="Arial" w:hAnsi="Arial" w:cs="Arial"/>
-          <w:b/>
-        </w:rPr>
-        <w:t>source_</w:t>
-      </w:r>
-      <w:r>
-        <w:rPr>
-          <w:rFonts w:ascii="Arial" w:hAnsi="Arial" w:cs="Arial"/>
-          <w:b/>
-        </w:rPr>
-        <w:t>language</w:t>
-      </w:r>
-      <w:proofErr w:type="spellEnd"/>
-      <w:r>
-        <w:rPr>
-          <w:rFonts w:ascii="Arial" w:hAnsi="Arial" w:cs="Arial"/>
-          <w:b/>
-        </w:rPr>
-        <w:t>&gt;/&lt;</w:t>
-      </w:r>
-      <w:proofErr w:type="spellStart"/>
-      <w:r>
-        <w:rPr>
-          <w:rFonts w:ascii="Arial" w:hAnsi="Arial" w:cs="Arial"/>
-          <w:b/>
-        </w:rPr>
-        <w:t>source_language</w:t>
-      </w:r>
-      <w:proofErr w:type="spellEnd"/>
-      <w:r>
-        <w:rPr>
-          <w:rFonts w:ascii="Arial" w:hAnsi="Arial" w:cs="Arial"/>
-          <w:b/>
-        </w:rPr>
-        <w:t>&gt;.lm</w:t>
+        <w:t>&lt;resourcesPath&gt;/&lt;source_language&gt;/&lt;source_language&gt;_n</w:t>
+      </w:r>
+      <w:r>
+        <w:rPr>
+          <w:rFonts w:ascii="Arial" w:hAnsi="Arial" w:cs="Arial"/>
+          <w:b/>
+        </w:rPr>
+        <w:t>gram.ngram.clean</w:t>
       </w:r>
     </w:p>
     <w:p>
@@ -2213,21 +2475,90 @@
           <w:rFonts w:ascii="Arial" w:hAnsi="Arial" w:cs="Arial"/>
           <w:b/>
         </w:rPr>
+        <w:t>source</w:t>
+      </w:r>
+      <w:r>
+        <w:rPr>
+          <w:rFonts w:ascii="Arial" w:hAnsi="Arial" w:cs="Arial"/>
+          <w:b/>
+        </w:rPr>
+        <w:t>_language</w:t>
+      </w:r>
+      <w:proofErr w:type="spellEnd"/>
+      <w:r>
+        <w:rPr>
+          <w:rFonts w:ascii="Arial" w:hAnsi="Arial" w:cs="Arial"/>
+          <w:b/>
+        </w:rPr>
+        <w:t>&gt;.</w:t>
+      </w:r>
+      <w:proofErr w:type="spellStart"/>
+      <w:r>
+        <w:rPr>
+          <w:rFonts w:ascii="Arial" w:hAnsi="Arial" w:cs="Arial"/>
+          <w:b/>
+        </w:rPr>
+        <w:t>pos</w:t>
+      </w:r>
+      <w:r>
+        <w:rPr>
+          <w:rFonts w:ascii="Arial" w:hAnsi="Arial" w:cs="Arial"/>
+          <w:b/>
+        </w:rPr>
+        <w:t>ngram</w:t>
+      </w:r>
+      <w:proofErr w:type="spellEnd"/>
+      <w:r>
+        <w:rPr>
+          <w:rFonts w:ascii="Arial" w:hAnsi="Arial" w:cs="Arial"/>
+          <w:b/>
+        </w:rPr>
+        <w:t>:</w:t>
+      </w:r>
+      <w:r>
+        <w:rPr>
+          <w:rFonts w:ascii="Arial" w:hAnsi="Arial" w:cs="Arial"/>
+        </w:rPr>
+        <w:t xml:space="preserve"> Path to an </w:t>
+      </w:r>
+      <w:r>
+        <w:rPr>
+          <w:rFonts w:ascii="Arial" w:hAnsi="Arial" w:cs="Arial"/>
+        </w:rPr>
+        <w:t xml:space="preserve">POS tag </w:t>
+      </w:r>
+      <w:proofErr w:type="spellStart"/>
+      <w:r>
+        <w:rPr>
+          <w:rFonts w:ascii="Arial" w:hAnsi="Arial" w:cs="Arial"/>
+        </w:rPr>
+        <w:t>ngram</w:t>
+      </w:r>
+      <w:proofErr w:type="spellEnd"/>
+      <w:r>
+        <w:rPr>
+          <w:rFonts w:ascii="Arial" w:hAnsi="Arial" w:cs="Arial"/>
+        </w:rPr>
+        <w:t xml:space="preserve"> counts file for &lt;</w:t>
+      </w:r>
+      <w:proofErr w:type="spellStart"/>
+      <w:r>
+        <w:rPr>
+          <w:rFonts w:ascii="Arial" w:hAnsi="Arial" w:cs="Arial"/>
+        </w:rPr>
         <w:t>source_language</w:t>
       </w:r>
       <w:proofErr w:type="spellEnd"/>
       <w:r>
         <w:rPr>
           <w:rFonts w:ascii="Arial" w:hAnsi="Arial" w:cs="Arial"/>
-          <w:b/>
-        </w:rPr>
-        <w:t>&gt;.</w:t>
-      </w:r>
-      <w:proofErr w:type="spellStart"/>
-      <w:r>
-        <w:rPr>
-          <w:rFonts w:ascii="Arial" w:hAnsi="Arial" w:cs="Arial"/>
-          <w:b/>
+        </w:rPr>
+        <w:t>&gt;.To produce it manually, call SRILM's "</w:t>
+      </w:r>
+      <w:proofErr w:type="spellStart"/>
+      <w:r>
+        <w:rPr>
+          <w:rFonts w:ascii="Arial" w:hAnsi="Arial" w:cs="Arial"/>
         </w:rPr>
         <w:t>ngram</w:t>
       </w:r>
@@ -2235,284 +2566,297 @@
       <w:r>
         <w:rPr>
           <w:rFonts w:ascii="Arial" w:hAnsi="Arial" w:cs="Arial"/>
-          <w:b/>
+        </w:rPr>
+        <w:t>-count" binary with the "-write" option, and pass th</w:t>
+      </w:r>
+      <w:r>
+        <w:rPr>
+          <w:rFonts w:ascii="Arial" w:hAnsi="Arial" w:cs="Arial"/>
+        </w:rPr>
+        <w:t xml:space="preserve">e resulting file to </w:t>
+      </w:r>
+      <w:proofErr w:type="spellStart"/>
+      <w:r>
+        <w:rPr>
+          <w:rFonts w:ascii="Arial" w:hAnsi="Arial" w:cs="Arial"/>
+        </w:rPr>
+        <w:t>QuEst's</w:t>
+      </w:r>
+      <w:proofErr w:type="spellEnd"/>
+      <w:r>
+        <w:rPr>
+          <w:rFonts w:ascii="Arial" w:hAnsi="Arial" w:cs="Arial"/>
+        </w:rPr>
+        <w:t xml:space="preserve"> the </w:t>
+      </w:r>
+      <w:proofErr w:type="spellStart"/>
+      <w:r>
+        <w:rPr>
+          <w:rFonts w:ascii="Arial" w:hAnsi="Arial" w:cs="Arial"/>
+        </w:rPr>
+        <w:t>shef.mt.util.NGramSorter</w:t>
+      </w:r>
+      <w:proofErr w:type="spellEnd"/>
+      <w:r>
+        <w:rPr>
+          <w:rFonts w:ascii="Arial" w:hAnsi="Arial" w:cs="Arial"/>
+        </w:rPr>
+        <w:t xml:space="preserve"> application through the following command line:</w:t>
+      </w:r>
+    </w:p>
+    <w:p>
+      <w:pPr>
+        <w:spacing w:line="360" w:lineRule="auto"/>
+        <w:jc w:val="center"/>
+        <w:rPr>
+          <w:rFonts w:ascii="Arial" w:hAnsi="Arial" w:cs="Arial"/>
+          <w:b/>
+        </w:rPr>
+      </w:pPr>
+      <w:proofErr w:type="gramStart"/>
+      <w:r>
+        <w:rPr>
+          <w:rFonts w:ascii="Arial" w:hAnsi="Arial" w:cs="Arial"/>
+          <w:b/>
+        </w:rPr>
+        <w:t>java</w:t>
+      </w:r>
+      <w:proofErr w:type="gramEnd"/>
+      <w:r>
+        <w:rPr>
+          <w:rFonts w:ascii="Arial" w:hAnsi="Arial" w:cs="Arial"/>
+          <w:b/>
+        </w:rPr>
+        <w:t xml:space="preserve"> -</w:t>
+      </w:r>
+      <w:proofErr w:type="spellStart"/>
+      <w:r>
+        <w:rPr>
+          <w:rFonts w:ascii="Arial" w:hAnsi="Arial" w:cs="Arial"/>
+          <w:b/>
+        </w:rPr>
+        <w:t>cp</w:t>
+      </w:r>
+      <w:proofErr w:type="spellEnd"/>
+      <w:r>
+        <w:rPr>
+          <w:rFonts w:ascii="Arial" w:hAnsi="Arial" w:cs="Arial"/>
+          <w:b/>
+        </w:rPr>
+        <w:t xml:space="preserve"> </w:t>
+      </w:r>
+      <w:proofErr w:type="spellStart"/>
+      <w:r>
+        <w:rPr>
+          <w:rFonts w:ascii="Arial" w:hAnsi="Arial" w:cs="Arial"/>
+          <w:b/>
+        </w:rPr>
+        <w:t>QuEst</w:t>
+      </w:r>
+      <w:proofErr w:type="spellEnd"/>
+      <w:r>
+        <w:rPr>
+          <w:rFonts w:ascii="Arial" w:hAnsi="Arial" w:cs="Arial"/>
+          <w:b/>
+        </w:rPr>
+        <w:t>++.</w:t>
+      </w:r>
+      <w:proofErr w:type="spellStart"/>
+      <w:r>
+        <w:rPr>
+          <w:rFonts w:ascii="Arial" w:hAnsi="Arial" w:cs="Arial"/>
+          <w:b/>
+        </w:rPr>
+        <w:t>jar</w:t>
+      </w:r>
+      <w:r>
+        <w:rPr>
+          <w:rFonts w:ascii="Arial" w:hAnsi="Arial" w:cs="Arial"/>
+          <w:b/>
+        </w:rPr>
+        <w:t>:lib</w:t>
+      </w:r>
+      <w:proofErr w:type="spellEnd"/>
+      <w:r>
+        <w:rPr>
+          <w:rFonts w:ascii="Arial" w:hAnsi="Arial" w:cs="Arial"/>
+          <w:b/>
+        </w:rPr>
+        <w:t>/*</w:t>
+      </w:r>
+      <w:r>
+        <w:rPr>
+          <w:rFonts w:ascii="Arial" w:hAnsi="Arial" w:cs="Arial"/>
+          <w:b/>
+        </w:rPr>
+        <w:t xml:space="preserve"> </w:t>
+      </w:r>
+      <w:proofErr w:type="spellStart"/>
+      <w:r>
+        <w:rPr>
+          <w:rFonts w:ascii="Arial" w:hAnsi="Arial" w:cs="Arial"/>
+          <w:b/>
+        </w:rPr>
+        <w:t>shef.mt.util.NGra</w:t>
+      </w:r>
+      <w:bookmarkStart w:id="0" w:name="_GoBack"/>
+      <w:bookmarkEnd w:id="0"/>
+      <w:r>
+        <w:rPr>
+          <w:rFonts w:ascii="Arial" w:hAnsi="Arial" w:cs="Arial"/>
+          <w:b/>
+        </w:rPr>
+        <w:t>mSorter</w:t>
+      </w:r>
+      <w:proofErr w:type="spellEnd"/>
+      <w:r>
+        <w:rPr>
+          <w:rFonts w:ascii="Arial" w:hAnsi="Arial" w:cs="Arial"/>
+          <w:b/>
+        </w:rPr>
+        <w:t xml:space="preserve"> &lt;</w:t>
+      </w:r>
+      <w:proofErr w:type="spellStart"/>
+      <w:r>
+        <w:rPr>
+          <w:rFonts w:ascii="Arial" w:hAnsi="Arial" w:cs="Arial"/>
+          <w:b/>
+        </w:rPr>
+        <w:t>srilm_pos</w:t>
+      </w:r>
+      <w:r>
+        <w:rPr>
+          <w:rFonts w:ascii="Arial" w:hAnsi="Arial" w:cs="Arial"/>
+          <w:b/>
+        </w:rPr>
+        <w:t>ngram_file</w:t>
+      </w:r>
+      <w:proofErr w:type="spellEnd"/>
+      <w:r>
+        <w:rPr>
+          <w:rFonts w:ascii="Arial" w:hAnsi="Arial" w:cs="Arial"/>
+          <w:b/>
+        </w:rPr>
+        <w:t xml:space="preserve">&gt; </w:t>
+      </w:r>
+      <w:r>
+        <w:rPr>
+          <w:rFonts w:ascii="Arial" w:hAnsi="Arial" w:cs="Arial"/>
+          <w:b/>
+        </w:rPr>
+        <w:t>4</w:t>
+      </w:r>
+      <w:r>
+        <w:rPr>
+          <w:rFonts w:ascii="Arial" w:hAnsi="Arial" w:cs="Arial"/>
+          <w:b/>
+        </w:rPr>
+        <w:t xml:space="preserve"> &lt;</w:t>
+      </w:r>
+      <w:proofErr w:type="spellStart"/>
+      <w:r>
+        <w:rPr>
+          <w:rFonts w:ascii="Arial" w:hAnsi="Arial" w:cs="Arial"/>
+          <w:b/>
+        </w:rPr>
+        <w:t>ngram_file_order</w:t>
+      </w:r>
+      <w:proofErr w:type="spellEnd"/>
+      <w:r>
+        <w:rPr>
+          <w:rFonts w:ascii="Arial" w:hAnsi="Arial" w:cs="Arial"/>
+          <w:b/>
+        </w:rPr>
+        <w:t>&gt; &lt;</w:t>
+      </w:r>
+      <w:proofErr w:type="spellStart"/>
+      <w:r>
+        <w:rPr>
+          <w:rFonts w:ascii="Arial" w:hAnsi="Arial" w:cs="Arial"/>
+          <w:b/>
+        </w:rPr>
+        <w:t>frequency_cutoff</w:t>
+      </w:r>
+      <w:proofErr w:type="spellEnd"/>
+      <w:r>
+        <w:rPr>
+          <w:rFonts w:ascii="Arial" w:hAnsi="Arial" w:cs="Arial"/>
+          <w:b/>
+        </w:rPr>
+        <w:t>&gt; &lt;output&gt;</w:t>
+      </w:r>
+    </w:p>
+    <w:p>
+      <w:pPr>
+        <w:spacing w:line="360" w:lineRule="auto"/>
+        <w:jc w:val="both"/>
+        <w:rPr>
+          <w:rFonts w:ascii="Arial" w:hAnsi="Arial" w:cs="Arial"/>
+        </w:rPr>
+      </w:pPr>
+      <w:r>
+        <w:rPr>
+          <w:rFonts w:ascii="Arial" w:hAnsi="Arial" w:cs="Arial"/>
+        </w:rPr>
+        <w:lastRenderedPageBreak/>
+        <w:tab/>
+      </w:r>
+      <w:r>
+        <w:rPr>
+          <w:rFonts w:ascii="Arial" w:hAnsi="Arial" w:cs="Arial"/>
+        </w:rPr>
+        <w:t xml:space="preserve">If left blank, </w:t>
+      </w:r>
+      <w:proofErr w:type="spellStart"/>
+      <w:r>
+        <w:rPr>
+          <w:rFonts w:ascii="Arial" w:hAnsi="Arial" w:cs="Arial"/>
+        </w:rPr>
+        <w:t>QuEst</w:t>
+      </w:r>
+      <w:proofErr w:type="spellEnd"/>
+      <w:r>
+        <w:rPr>
+          <w:rFonts w:ascii="Arial" w:hAnsi="Arial" w:cs="Arial"/>
+        </w:rPr>
+        <w:t xml:space="preserve">++ </w:t>
+      </w:r>
+      <w:r>
+        <w:rPr>
+          <w:rFonts w:ascii="Arial" w:hAnsi="Arial" w:cs="Arial"/>
+        </w:rPr>
+        <w:t>will try to call your SRILM installation to automatically generate the file and place it into</w:t>
+      </w:r>
+      <w:r>
+        <w:rPr>
+          <w:rFonts w:ascii="Arial" w:hAnsi="Arial" w:cs="Arial"/>
         </w:rPr>
         <w:t>:</w:t>
       </w:r>
-      <w:r>
-        <w:rPr>
-          <w:rFonts w:ascii="Arial" w:hAnsi="Arial" w:cs="Arial"/>
-        </w:rPr>
-        <w:t xml:space="preserve"> Path to an </w:t>
-      </w:r>
-      <w:proofErr w:type="spellStart"/>
-      <w:r>
-        <w:rPr>
-          <w:rFonts w:ascii="Arial" w:hAnsi="Arial" w:cs="Arial"/>
-        </w:rPr>
-        <w:t>ngram</w:t>
-      </w:r>
-      <w:proofErr w:type="spellEnd"/>
-      <w:r>
-        <w:rPr>
-          <w:rFonts w:ascii="Arial" w:hAnsi="Arial" w:cs="Arial"/>
-        </w:rPr>
-        <w:t xml:space="preserve"> counts file for &lt;</w:t>
-      </w:r>
-      <w:proofErr w:type="spellStart"/>
-      <w:r>
-        <w:rPr>
-          <w:rFonts w:ascii="Arial" w:hAnsi="Arial" w:cs="Arial"/>
-        </w:rPr>
-        <w:t>source_language</w:t>
-      </w:r>
-      <w:proofErr w:type="spellEnd"/>
-      <w:r>
-        <w:rPr>
-          <w:rFonts w:ascii="Arial" w:hAnsi="Arial" w:cs="Arial"/>
-        </w:rPr>
-        <w:t>&gt;.</w:t>
-      </w:r>
-      <w:r>
-        <w:rPr>
-          <w:rFonts w:ascii="Arial" w:hAnsi="Arial" w:cs="Arial"/>
-        </w:rPr>
-        <w:t xml:space="preserve"> </w:t>
-      </w:r>
-      <w:r>
-        <w:rPr>
-          <w:rFonts w:ascii="Arial" w:hAnsi="Arial" w:cs="Arial"/>
-        </w:rPr>
-        <w:t>To produce it manually, call SRILM's "</w:t>
-      </w:r>
-      <w:proofErr w:type="spellStart"/>
-      <w:r>
-        <w:rPr>
-          <w:rFonts w:ascii="Arial" w:hAnsi="Arial" w:cs="Arial"/>
-        </w:rPr>
-        <w:t>ngram</w:t>
-      </w:r>
-      <w:proofErr w:type="spellEnd"/>
-      <w:r>
-        <w:rPr>
-          <w:rFonts w:ascii="Arial" w:hAnsi="Arial" w:cs="Arial"/>
-        </w:rPr>
-        <w:t xml:space="preserve">-count" binary with the "-write" option, and pass the resulting file to </w:t>
-      </w:r>
-      <w:proofErr w:type="spellStart"/>
-      <w:r>
-        <w:rPr>
-          <w:rFonts w:ascii="Arial" w:hAnsi="Arial" w:cs="Arial"/>
-        </w:rPr>
-        <w:t>QuEst's</w:t>
-      </w:r>
-      <w:proofErr w:type="spellEnd"/>
-      <w:r>
-        <w:rPr>
-          <w:rFonts w:ascii="Arial" w:hAnsi="Arial" w:cs="Arial"/>
-        </w:rPr>
-        <w:t xml:space="preserve"> the </w:t>
-      </w:r>
-      <w:proofErr w:type="spellStart"/>
-      <w:r>
-        <w:rPr>
-          <w:rFonts w:ascii="Arial" w:hAnsi="Arial" w:cs="Arial"/>
-        </w:rPr>
-        <w:t>shef.mt.util.NGramSorter</w:t>
-      </w:r>
-      <w:proofErr w:type="spellEnd"/>
-      <w:r>
-        <w:rPr>
-          <w:rFonts w:ascii="Arial" w:hAnsi="Arial" w:cs="Arial"/>
-        </w:rPr>
-        <w:t xml:space="preserve"> application through the following command line:</w:t>
-      </w:r>
-    </w:p>
-    <w:p>
-      <w:pPr>
-        <w:spacing w:line="360" w:lineRule="auto"/>
+    </w:p>
+    <w:p>
+      <w:pPr>
+        <w:pStyle w:val="PargrafodaLista"/>
+        <w:spacing w:line="360" w:lineRule="auto"/>
+        <w:ind w:left="360"/>
         <w:jc w:val="center"/>
         <w:rPr>
           <w:rFonts w:ascii="Arial" w:hAnsi="Arial" w:cs="Arial"/>
-          <w:b/>
-        </w:rPr>
-      </w:pPr>
-      <w:proofErr w:type="gramStart"/>
-      <w:r>
-        <w:rPr>
-          <w:rFonts w:ascii="Arial" w:hAnsi="Arial" w:cs="Arial"/>
-          <w:b/>
-        </w:rPr>
-        <w:t>java</w:t>
-      </w:r>
-      <w:proofErr w:type="gramEnd"/>
-      <w:r>
-        <w:rPr>
-          <w:rFonts w:ascii="Arial" w:hAnsi="Arial" w:cs="Arial"/>
-          <w:b/>
-        </w:rPr>
-        <w:t xml:space="preserve"> -</w:t>
-      </w:r>
-      <w:proofErr w:type="spellStart"/>
-      <w:r>
-        <w:rPr>
-          <w:rFonts w:ascii="Arial" w:hAnsi="Arial" w:cs="Arial"/>
-          <w:b/>
-        </w:rPr>
-        <w:t>cp</w:t>
-      </w:r>
-      <w:proofErr w:type="spellEnd"/>
-      <w:r>
-        <w:rPr>
-          <w:rFonts w:ascii="Arial" w:hAnsi="Arial" w:cs="Arial"/>
-          <w:b/>
-        </w:rPr>
-        <w:t xml:space="preserve"> QuEst.jar </w:t>
-      </w:r>
-      <w:proofErr w:type="spellStart"/>
-      <w:r>
-        <w:rPr>
-          <w:rFonts w:ascii="Arial" w:hAnsi="Arial" w:cs="Arial"/>
-          <w:b/>
-        </w:rPr>
-        <w:t>shef.mt.util.NGramSorter</w:t>
-      </w:r>
-      <w:proofErr w:type="spellEnd"/>
-      <w:r>
-        <w:rPr>
-          <w:rFonts w:ascii="Arial" w:hAnsi="Arial" w:cs="Arial"/>
-          <w:b/>
-        </w:rPr>
-        <w:t xml:space="preserve"> &lt;</w:t>
-      </w:r>
-      <w:proofErr w:type="spellStart"/>
-      <w:r>
-        <w:rPr>
-          <w:rFonts w:ascii="Arial" w:hAnsi="Arial" w:cs="Arial"/>
-          <w:b/>
-        </w:rPr>
-        <w:t>srilm_ngram_file</w:t>
-      </w:r>
-      <w:proofErr w:type="spellEnd"/>
-      <w:r>
-        <w:rPr>
-          <w:rFonts w:ascii="Arial" w:hAnsi="Arial" w:cs="Arial"/>
-          <w:b/>
-        </w:rPr>
-        <w:t>&gt; &lt;</w:t>
-      </w:r>
-      <w:proofErr w:type="spellStart"/>
-      <w:r>
-        <w:rPr>
-          <w:rFonts w:ascii="Arial" w:hAnsi="Arial" w:cs="Arial"/>
-          <w:b/>
-        </w:rPr>
-        <w:t>number_of_slices</w:t>
-      </w:r>
-      <w:proofErr w:type="spellEnd"/>
-      <w:r>
-        <w:rPr>
-          <w:rFonts w:ascii="Arial" w:hAnsi="Arial" w:cs="Arial"/>
-          <w:b/>
-        </w:rPr>
-        <w:t>&gt; &lt;</w:t>
-      </w:r>
-      <w:proofErr w:type="spellStart"/>
-      <w:r>
-        <w:rPr>
-          <w:rFonts w:ascii="Arial" w:hAnsi="Arial" w:cs="Arial"/>
-          <w:b/>
-        </w:rPr>
-        <w:t>ngram_file_order</w:t>
-      </w:r>
-      <w:proofErr w:type="spellEnd"/>
-      <w:r>
-        <w:rPr>
-          <w:rFonts w:ascii="Arial" w:hAnsi="Arial" w:cs="Arial"/>
-          <w:b/>
-        </w:rPr>
-        <w:t>&gt; &lt;</w:t>
-      </w:r>
-      <w:proofErr w:type="spellStart"/>
-      <w:r>
-        <w:rPr>
-          <w:rFonts w:ascii="Arial" w:hAnsi="Arial" w:cs="Arial"/>
-          <w:b/>
-        </w:rPr>
-        <w:t>frequency_cutoff</w:t>
-      </w:r>
-      <w:proofErr w:type="spellEnd"/>
-      <w:r>
-        <w:rPr>
-          <w:rFonts w:ascii="Arial" w:hAnsi="Arial" w:cs="Arial"/>
-          <w:b/>
-        </w:rPr>
-        <w:t>&gt; &lt;output&gt;</w:t>
-      </w:r>
-    </w:p>
-    <w:p>
-      <w:pPr>
-        <w:spacing w:line="360" w:lineRule="auto"/>
-        <w:jc w:val="both"/>
-        <w:rPr>
-          <w:rFonts w:ascii="Arial" w:hAnsi="Arial" w:cs="Arial"/>
-        </w:rPr>
-      </w:pPr>
-      <w:r>
-        <w:rPr>
-          <w:rFonts w:ascii="Arial" w:hAnsi="Arial" w:cs="Arial"/>
-        </w:rPr>
-        <w:tab/>
-      </w:r>
-      <w:r>
-        <w:rPr>
-          <w:rFonts w:ascii="Arial" w:hAnsi="Arial" w:cs="Arial"/>
-        </w:rPr>
-        <w:t xml:space="preserve">If left blank, </w:t>
-      </w:r>
-      <w:proofErr w:type="spellStart"/>
-      <w:r>
-        <w:rPr>
-          <w:rFonts w:ascii="Arial" w:hAnsi="Arial" w:cs="Arial"/>
-        </w:rPr>
-        <w:t>QuEst</w:t>
-      </w:r>
-      <w:proofErr w:type="spellEnd"/>
-      <w:r>
-        <w:rPr>
-          <w:rFonts w:ascii="Arial" w:hAnsi="Arial" w:cs="Arial"/>
-        </w:rPr>
-        <w:t xml:space="preserve"> will try to call your SRILM installation to automatically gener</w:t>
-      </w:r>
-      <w:r>
-        <w:rPr>
-          <w:rFonts w:ascii="Arial" w:hAnsi="Arial" w:cs="Arial"/>
-        </w:rPr>
-        <w:t>ate the file and place it into:</w:t>
-      </w:r>
-    </w:p>
-    <w:p>
-      <w:pPr>
-        <w:spacing w:line="360" w:lineRule="auto"/>
-        <w:jc w:val="center"/>
-        <w:rPr>
-          <w:rFonts w:ascii="Arial" w:hAnsi="Arial" w:cs="Arial"/>
-          <w:b/>
-        </w:rPr>
-      </w:pPr>
-      <w:r>
-        <w:rPr>
-          <w:rFonts w:ascii="Arial" w:hAnsi="Arial" w:cs="Arial"/>
-          <w:b/>
-        </w:rPr>
-        <w:t>&lt;resourcesPath&gt;/&lt;source_language&gt;/&lt;source_language&gt;_n</w:t>
-      </w:r>
-      <w:r>
-        <w:rPr>
-          <w:rFonts w:ascii="Arial" w:hAnsi="Arial" w:cs="Arial"/>
-          <w:b/>
-        </w:rPr>
-        <w:t>gram.ngram.clean</w:t>
+        </w:rPr>
+      </w:pPr>
+      <w:r>
+        <w:rPr>
+          <w:rFonts w:ascii="Arial" w:hAnsi="Arial" w:cs="Arial"/>
+          <w:b/>
+        </w:rPr>
+        <w:t>&lt;resourcesPath&gt;/&lt;source_language&gt;/&lt;</w:t>
+      </w:r>
+      <w:r>
+        <w:rPr>
+          <w:rFonts w:ascii="Arial" w:hAnsi="Arial" w:cs="Arial"/>
+          <w:b/>
+        </w:rPr>
+        <w:t>source_language&gt;_posngram.posngram.clean</w:t>
       </w:r>
     </w:p>
     <w:p>
@@ -2533,7 +2877,6 @@
           <w:rFonts w:ascii="Arial" w:hAnsi="Arial" w:cs="Arial"/>
           <w:b/>
         </w:rPr>
-        <w:lastRenderedPageBreak/>
         <w:t>&lt;</w:t>
       </w:r>
       <w:proofErr w:type="spellStart"/>
@@ -2542,14 +2885,7 @@
           <w:rFonts w:ascii="Arial" w:hAnsi="Arial" w:cs="Arial"/>
           <w:b/>
         </w:rPr>
-        <w:t>source</w:t>
-      </w:r>
-      <w:r>
-        <w:rPr>
-          <w:rFonts w:ascii="Arial" w:hAnsi="Arial" w:cs="Arial"/>
-          <w:b/>
-        </w:rPr>
-        <w:t>_language</w:t>
+        <w:t>source_language</w:t>
       </w:r>
       <w:proofErr w:type="spellEnd"/>
       <w:r>
@@ -2565,14 +2901,7 @@
           <w:rFonts w:ascii="Arial" w:hAnsi="Arial" w:cs="Arial"/>
           <w:b/>
         </w:rPr>
-        <w:t>pos</w:t>
-      </w:r>
-      <w:r>
-        <w:rPr>
-          <w:rFonts w:ascii="Arial" w:hAnsi="Arial" w:cs="Arial"/>
-          <w:b/>
-        </w:rPr>
-        <w:t>ngram</w:t>
+        <w:t>stopwords</w:t>
       </w:r>
       <w:proofErr w:type="spellEnd"/>
       <w:r>
@@ -2586,27 +2915,7 @@
         <w:rPr>
           <w:rFonts w:ascii="Arial" w:hAnsi="Arial" w:cs="Arial"/>
         </w:rPr>
-        <w:t xml:space="preserve"> Path to an </w:t>
-      </w:r>
-      <w:r>
-        <w:rPr>
-          <w:rFonts w:ascii="Arial" w:hAnsi="Arial" w:cs="Arial"/>
-        </w:rPr>
-        <w:t xml:space="preserve">POS tag </w:t>
-      </w:r>
-      <w:proofErr w:type="spellStart"/>
-      <w:r>
-        <w:rPr>
-          <w:rFonts w:ascii="Arial" w:hAnsi="Arial" w:cs="Arial"/>
-        </w:rPr>
-        <w:t>ngram</w:t>
-      </w:r>
-      <w:proofErr w:type="spellEnd"/>
-      <w:r>
-        <w:rPr>
-          <w:rFonts w:ascii="Arial" w:hAnsi="Arial" w:cs="Arial"/>
-        </w:rPr>
-        <w:t xml:space="preserve"> counts file for &lt;</w:t>
+        <w:t xml:space="preserve"> Path to a file of stop words for &lt;</w:t>
       </w:r>
       <w:proofErr w:type="spellStart"/>
       <w:r>
@@ -2620,257 +2929,7 @@
         <w:rPr>
           <w:rFonts w:ascii="Arial" w:hAnsi="Arial" w:cs="Arial"/>
         </w:rPr>
-        <w:t>&gt;.To produce it manually, call SRILM's "</w:t>
-      </w:r>
-      <w:proofErr w:type="spellStart"/>
-      <w:r>
-        <w:rPr>
-          <w:rFonts w:ascii="Arial" w:hAnsi="Arial" w:cs="Arial"/>
-        </w:rPr>
-        <w:t>ngram</w:t>
-      </w:r>
-      <w:proofErr w:type="spellEnd"/>
-      <w:r>
-        <w:rPr>
-          <w:rFonts w:ascii="Arial" w:hAnsi="Arial" w:cs="Arial"/>
-        </w:rPr>
-        <w:t>-count" binary with the "-write" option, and pass th</w:t>
-      </w:r>
-      <w:r>
-        <w:rPr>
-          <w:rFonts w:ascii="Arial" w:hAnsi="Arial" w:cs="Arial"/>
-        </w:rPr>
-        <w:t xml:space="preserve">e resulting file to </w:t>
-      </w:r>
-      <w:proofErr w:type="spellStart"/>
-      <w:r>
-        <w:rPr>
-          <w:rFonts w:ascii="Arial" w:hAnsi="Arial" w:cs="Arial"/>
-        </w:rPr>
-        <w:t>QuEst's</w:t>
-      </w:r>
-      <w:proofErr w:type="spellEnd"/>
-      <w:r>
-        <w:rPr>
-          <w:rFonts w:ascii="Arial" w:hAnsi="Arial" w:cs="Arial"/>
-        </w:rPr>
-        <w:t xml:space="preserve"> the </w:t>
-      </w:r>
-      <w:proofErr w:type="spellStart"/>
-      <w:r>
-        <w:rPr>
-          <w:rFonts w:ascii="Arial" w:hAnsi="Arial" w:cs="Arial"/>
-        </w:rPr>
-        <w:t>shef.mt.util.NGramSorter</w:t>
-      </w:r>
-      <w:proofErr w:type="spellEnd"/>
-      <w:r>
-        <w:rPr>
-          <w:rFonts w:ascii="Arial" w:hAnsi="Arial" w:cs="Arial"/>
-        </w:rPr>
-        <w:t xml:space="preserve"> application through the following command line:</w:t>
-      </w:r>
-    </w:p>
-    <w:p>
-      <w:pPr>
-        <w:spacing w:line="360" w:lineRule="auto"/>
-        <w:jc w:val="center"/>
-        <w:rPr>
-          <w:rFonts w:ascii="Arial" w:hAnsi="Arial" w:cs="Arial"/>
-          <w:b/>
-        </w:rPr>
-      </w:pPr>
-      <w:proofErr w:type="gramStart"/>
-      <w:r>
-        <w:rPr>
-          <w:rFonts w:ascii="Arial" w:hAnsi="Arial" w:cs="Arial"/>
-          <w:b/>
-        </w:rPr>
-        <w:t>java</w:t>
-      </w:r>
-      <w:proofErr w:type="gramEnd"/>
-      <w:r>
-        <w:rPr>
-          <w:rFonts w:ascii="Arial" w:hAnsi="Arial" w:cs="Arial"/>
-          <w:b/>
-        </w:rPr>
-        <w:t xml:space="preserve"> -</w:t>
-      </w:r>
-      <w:proofErr w:type="spellStart"/>
-      <w:r>
-        <w:rPr>
-          <w:rFonts w:ascii="Arial" w:hAnsi="Arial" w:cs="Arial"/>
-          <w:b/>
-        </w:rPr>
-        <w:t>cp</w:t>
-      </w:r>
-      <w:proofErr w:type="spellEnd"/>
-      <w:r>
-        <w:rPr>
-          <w:rFonts w:ascii="Arial" w:hAnsi="Arial" w:cs="Arial"/>
-          <w:b/>
-        </w:rPr>
-        <w:t xml:space="preserve"> QuEs</w:t>
-      </w:r>
-      <w:r>
-        <w:rPr>
-          <w:rFonts w:ascii="Arial" w:hAnsi="Arial" w:cs="Arial"/>
-          <w:b/>
-        </w:rPr>
-        <w:t xml:space="preserve">t.jar </w:t>
-      </w:r>
-      <w:proofErr w:type="spellStart"/>
-      <w:r>
-        <w:rPr>
-          <w:rFonts w:ascii="Arial" w:hAnsi="Arial" w:cs="Arial"/>
-          <w:b/>
-        </w:rPr>
-        <w:t>shef.mt.util.NGramSorter</w:t>
-      </w:r>
-      <w:proofErr w:type="spellEnd"/>
-      <w:r>
-        <w:rPr>
-          <w:rFonts w:ascii="Arial" w:hAnsi="Arial" w:cs="Arial"/>
-          <w:b/>
-        </w:rPr>
-        <w:t xml:space="preserve"> &lt;</w:t>
-      </w:r>
-      <w:proofErr w:type="spellStart"/>
-      <w:r>
-        <w:rPr>
-          <w:rFonts w:ascii="Arial" w:hAnsi="Arial" w:cs="Arial"/>
-          <w:b/>
-        </w:rPr>
-        <w:t>srilm_pos</w:t>
-      </w:r>
-      <w:r>
-        <w:rPr>
-          <w:rFonts w:ascii="Arial" w:hAnsi="Arial" w:cs="Arial"/>
-          <w:b/>
-        </w:rPr>
-        <w:t>ngram_file</w:t>
-      </w:r>
-      <w:proofErr w:type="spellEnd"/>
-      <w:r>
-        <w:rPr>
-          <w:rFonts w:ascii="Arial" w:hAnsi="Arial" w:cs="Arial"/>
-          <w:b/>
-        </w:rPr>
-        <w:t>&gt; &lt;</w:t>
-      </w:r>
-      <w:proofErr w:type="spellStart"/>
-      <w:r>
-        <w:rPr>
-          <w:rFonts w:ascii="Arial" w:hAnsi="Arial" w:cs="Arial"/>
-          <w:b/>
-        </w:rPr>
-        <w:t>number_of_slices</w:t>
-      </w:r>
-      <w:proofErr w:type="spellEnd"/>
-      <w:r>
-        <w:rPr>
-          <w:rFonts w:ascii="Arial" w:hAnsi="Arial" w:cs="Arial"/>
-          <w:b/>
-        </w:rPr>
-        <w:t>&gt; &lt;</w:t>
-      </w:r>
-      <w:proofErr w:type="spellStart"/>
-      <w:r>
-        <w:rPr>
-          <w:rFonts w:ascii="Arial" w:hAnsi="Arial" w:cs="Arial"/>
-          <w:b/>
-        </w:rPr>
-        <w:t>ngram_file_order</w:t>
-      </w:r>
-      <w:proofErr w:type="spellEnd"/>
-      <w:r>
-        <w:rPr>
-          <w:rFonts w:ascii="Arial" w:hAnsi="Arial" w:cs="Arial"/>
-          <w:b/>
-        </w:rPr>
-        <w:t>&gt; &lt;</w:t>
-      </w:r>
-      <w:proofErr w:type="spellStart"/>
-      <w:r>
-        <w:rPr>
-          <w:rFonts w:ascii="Arial" w:hAnsi="Arial" w:cs="Arial"/>
-          <w:b/>
-        </w:rPr>
-        <w:t>frequency_cutoff</w:t>
-      </w:r>
-      <w:proofErr w:type="spellEnd"/>
-      <w:r>
-        <w:rPr>
-          <w:rFonts w:ascii="Arial" w:hAnsi="Arial" w:cs="Arial"/>
-          <w:b/>
-        </w:rPr>
-        <w:t>&gt; &lt;output&gt;</w:t>
-      </w:r>
-    </w:p>
-    <w:p>
-      <w:pPr>
-        <w:spacing w:line="360" w:lineRule="auto"/>
-        <w:jc w:val="both"/>
-        <w:rPr>
-          <w:rFonts w:ascii="Arial" w:hAnsi="Arial" w:cs="Arial"/>
-        </w:rPr>
-      </w:pPr>
-      <w:r>
-        <w:rPr>
-          <w:rFonts w:ascii="Arial" w:hAnsi="Arial" w:cs="Arial"/>
-        </w:rPr>
-        <w:tab/>
-      </w:r>
-      <w:r>
-        <w:rPr>
-          <w:rFonts w:ascii="Arial" w:hAnsi="Arial" w:cs="Arial"/>
-        </w:rPr>
-        <w:t xml:space="preserve">If left blank, </w:t>
-      </w:r>
-      <w:proofErr w:type="spellStart"/>
-      <w:r>
-        <w:rPr>
-          <w:rFonts w:ascii="Arial" w:hAnsi="Arial" w:cs="Arial"/>
-        </w:rPr>
-        <w:t>QuEst</w:t>
-      </w:r>
-      <w:proofErr w:type="spellEnd"/>
-      <w:r>
-        <w:rPr>
-          <w:rFonts w:ascii="Arial" w:hAnsi="Arial" w:cs="Arial"/>
-        </w:rPr>
-        <w:t xml:space="preserve"> will try to call your SRILM installation to automatically generate the file and place it into</w:t>
-      </w:r>
-      <w:r>
-        <w:rPr>
-          <w:rFonts w:ascii="Arial" w:hAnsi="Arial" w:cs="Arial"/>
-        </w:rPr>
-        <w:t>:</w:t>
-      </w:r>
-    </w:p>
-    <w:p>
-      <w:pPr>
-        <w:pStyle w:val="PargrafodaLista"/>
-        <w:spacing w:line="360" w:lineRule="auto"/>
-        <w:ind w:left="360"/>
-        <w:jc w:val="center"/>
-        <w:rPr>
-          <w:rFonts w:ascii="Arial" w:hAnsi="Arial" w:cs="Arial"/>
-        </w:rPr>
-      </w:pPr>
-      <w:r>
-        <w:rPr>
-          <w:rFonts w:ascii="Arial" w:hAnsi="Arial" w:cs="Arial"/>
-          <w:b/>
-        </w:rPr>
-        <w:t>&lt;resourcesPath&gt;/&lt;source_language&gt;/&lt;</w:t>
-      </w:r>
-      <w:r>
-        <w:rPr>
-          <w:rFonts w:ascii="Arial" w:hAnsi="Arial" w:cs="Arial"/>
-          <w:b/>
-        </w:rPr>
-        <w:t>source_language&gt;_posngram.posngram.clean</w:t>
+        <w:t>&gt;.</w:t>
       </w:r>
     </w:p>
     <w:p>
@@ -2915,7 +2974,7 @@
           <w:rFonts w:ascii="Arial" w:hAnsi="Arial" w:cs="Arial"/>
           <w:b/>
         </w:rPr>
-        <w:t>stopwords</w:t>
+        <w:t>translationProbs</w:t>
       </w:r>
       <w:proofErr w:type="spellEnd"/>
       <w:r>
@@ -2929,21 +2988,95 @@
         <w:rPr>
           <w:rFonts w:ascii="Arial" w:hAnsi="Arial" w:cs="Arial"/>
         </w:rPr>
-        <w:t xml:space="preserve"> Path to a file of stop words for &lt;</w:t>
-      </w:r>
-      <w:proofErr w:type="spellStart"/>
-      <w:r>
-        <w:rPr>
-          <w:rFonts w:ascii="Arial" w:hAnsi="Arial" w:cs="Arial"/>
-        </w:rPr>
-        <w:t>source_language</w:t>
-      </w:r>
-      <w:proofErr w:type="spellEnd"/>
-      <w:r>
-        <w:rPr>
-          <w:rFonts w:ascii="Arial" w:hAnsi="Arial" w:cs="Arial"/>
-        </w:rPr>
-        <w:t>&gt;.</w:t>
+        <w:t xml:space="preserve"> Translation probabilities between words in source and target languages. The file must be produced by </w:t>
+      </w:r>
+      <w:proofErr w:type="spellStart"/>
+      <w:r>
+        <w:rPr>
+          <w:rFonts w:ascii="Arial" w:hAnsi="Arial" w:cs="Arial"/>
+        </w:rPr>
+        <w:t>fast_align</w:t>
+      </w:r>
+      <w:proofErr w:type="spellEnd"/>
+      <w:r>
+        <w:rPr>
+          <w:rFonts w:ascii="Arial" w:hAnsi="Arial" w:cs="Arial"/>
+        </w:rPr>
+        <w:t xml:space="preserve"> through the following command:</w:t>
+      </w:r>
+    </w:p>
+    <w:p>
+      <w:pPr>
+        <w:spacing w:line="360" w:lineRule="auto"/>
+        <w:jc w:val="center"/>
+        <w:rPr>
+          <w:rFonts w:ascii="Arial" w:hAnsi="Arial" w:cs="Arial"/>
+          <w:b/>
+        </w:rPr>
+      </w:pPr>
+      <w:proofErr w:type="spellStart"/>
+      <w:r>
+        <w:rPr>
+          <w:rFonts w:ascii="Arial" w:hAnsi="Arial" w:cs="Arial"/>
+          <w:b/>
+        </w:rPr>
+        <w:t>fast_align</w:t>
+      </w:r>
+      <w:proofErr w:type="spellEnd"/>
+      <w:r>
+        <w:rPr>
+          <w:rFonts w:ascii="Arial" w:hAnsi="Arial" w:cs="Arial"/>
+          <w:b/>
+        </w:rPr>
+        <w:t xml:space="preserve"> -</w:t>
+      </w:r>
+      <w:proofErr w:type="spellStart"/>
+      <w:r>
+        <w:rPr>
+          <w:rFonts w:ascii="Arial" w:hAnsi="Arial" w:cs="Arial"/>
+          <w:b/>
+        </w:rPr>
+        <w:t>i</w:t>
+      </w:r>
+      <w:proofErr w:type="spellEnd"/>
+      <w:r>
+        <w:rPr>
+          <w:rFonts w:ascii="Arial" w:hAnsi="Arial" w:cs="Arial"/>
+          <w:b/>
+        </w:rPr>
+        <w:t xml:space="preserve"> &lt;</w:t>
+      </w:r>
+      <w:proofErr w:type="spellStart"/>
+      <w:r>
+        <w:rPr>
+          <w:rFonts w:ascii="Arial" w:hAnsi="Arial" w:cs="Arial"/>
+          <w:b/>
+        </w:rPr>
+        <w:t>parallel_data</w:t>
+      </w:r>
+      <w:proofErr w:type="spellEnd"/>
+      <w:r>
+        <w:rPr>
+          <w:rFonts w:ascii="Arial" w:hAnsi="Arial" w:cs="Arial"/>
+          <w:b/>
+        </w:rPr>
+        <w:t>&gt; -v -d -o -c &lt;</w:t>
+      </w:r>
+      <w:proofErr w:type="spellStart"/>
+      <w:r>
+        <w:rPr>
+          <w:rFonts w:ascii="Arial" w:hAnsi="Arial" w:cs="Arial"/>
+          <w:b/>
+        </w:rPr>
+        <w:t>translation_probabilities</w:t>
+      </w:r>
+      <w:proofErr w:type="spellEnd"/>
+      <w:r>
+        <w:rPr>
+          <w:rFonts w:ascii="Arial" w:hAnsi="Arial" w:cs="Arial"/>
+          <w:b/>
+        </w:rPr>
+        <w:t>&gt;</w:t>
       </w:r>
     </w:p>
     <w:p>
@@ -2972,123 +3105,33 @@
           <w:rFonts w:ascii="Arial" w:hAnsi="Arial" w:cs="Arial"/>
           <w:b/>
         </w:rPr>
+        <w:t>target_language</w:t>
+      </w:r>
+      <w:proofErr w:type="spellEnd"/>
+      <w:r>
+        <w:rPr>
+          <w:rFonts w:ascii="Arial" w:hAnsi="Arial" w:cs="Arial"/>
+          <w:b/>
+        </w:rPr>
+        <w:t>&gt;.corpus:</w:t>
+      </w:r>
+      <w:r>
+        <w:rPr>
+          <w:rFonts w:ascii="Arial" w:hAnsi="Arial" w:cs="Arial"/>
+        </w:rPr>
+        <w:t xml:space="preserve"> Path to a corpus for &lt;</w:t>
+      </w:r>
+      <w:proofErr w:type="spellStart"/>
+      <w:r>
+        <w:rPr>
+          <w:rFonts w:ascii="Arial" w:hAnsi="Arial" w:cs="Arial"/>
+        </w:rPr>
         <w:t>source_language</w:t>
       </w:r>
       <w:proofErr w:type="spellEnd"/>
       <w:r>
         <w:rPr>
           <w:rFonts w:ascii="Arial" w:hAnsi="Arial" w:cs="Arial"/>
-          <w:b/>
-        </w:rPr>
-        <w:t>&gt;.</w:t>
-      </w:r>
-      <w:proofErr w:type="spellStart"/>
-      <w:r>
-        <w:rPr>
-          <w:rFonts w:ascii="Arial" w:hAnsi="Arial" w:cs="Arial"/>
-          <w:b/>
-        </w:rPr>
-        <w:t>translationProbs</w:t>
-      </w:r>
-      <w:proofErr w:type="spellEnd"/>
-      <w:r>
-        <w:rPr>
-          <w:rFonts w:ascii="Arial" w:hAnsi="Arial" w:cs="Arial"/>
-          <w:b/>
-        </w:rPr>
-        <w:t>:</w:t>
-      </w:r>
-      <w:r>
-        <w:rPr>
-          <w:rFonts w:ascii="Arial" w:hAnsi="Arial" w:cs="Arial"/>
-        </w:rPr>
-        <w:t xml:space="preserve"> Translation probabilities between words in source and target languages. The file must be produced by </w:t>
-      </w:r>
-      <w:proofErr w:type="spellStart"/>
-      <w:r>
-        <w:rPr>
-          <w:rFonts w:ascii="Arial" w:hAnsi="Arial" w:cs="Arial"/>
-        </w:rPr>
-        <w:t>fast_align</w:t>
-      </w:r>
-      <w:proofErr w:type="spellEnd"/>
-      <w:r>
-        <w:rPr>
-          <w:rFonts w:ascii="Arial" w:hAnsi="Arial" w:cs="Arial"/>
-        </w:rPr>
-        <w:t xml:space="preserve"> through the following command:</w:t>
-      </w:r>
-    </w:p>
-    <w:p>
-      <w:pPr>
-        <w:spacing w:line="360" w:lineRule="auto"/>
-        <w:jc w:val="center"/>
-        <w:rPr>
-          <w:rFonts w:ascii="Arial" w:hAnsi="Arial" w:cs="Arial"/>
-          <w:b/>
-        </w:rPr>
-      </w:pPr>
-      <w:proofErr w:type="spellStart"/>
-      <w:r>
-        <w:rPr>
-          <w:rFonts w:ascii="Arial" w:hAnsi="Arial" w:cs="Arial"/>
-          <w:b/>
-        </w:rPr>
-        <w:t>fast_align</w:t>
-      </w:r>
-      <w:proofErr w:type="spellEnd"/>
-      <w:r>
-        <w:rPr>
-          <w:rFonts w:ascii="Arial" w:hAnsi="Arial" w:cs="Arial"/>
-          <w:b/>
-        </w:rPr>
-        <w:t xml:space="preserve"> -</w:t>
-      </w:r>
-      <w:proofErr w:type="spellStart"/>
-      <w:r>
-        <w:rPr>
-          <w:rFonts w:ascii="Arial" w:hAnsi="Arial" w:cs="Arial"/>
-          <w:b/>
-        </w:rPr>
-        <w:t>i</w:t>
-      </w:r>
-      <w:proofErr w:type="spellEnd"/>
-      <w:r>
-        <w:rPr>
-          <w:rFonts w:ascii="Arial" w:hAnsi="Arial" w:cs="Arial"/>
-          <w:b/>
-        </w:rPr>
-        <w:t xml:space="preserve"> &lt;</w:t>
-      </w:r>
-      <w:proofErr w:type="spellStart"/>
-      <w:r>
-        <w:rPr>
-          <w:rFonts w:ascii="Arial" w:hAnsi="Arial" w:cs="Arial"/>
-          <w:b/>
-        </w:rPr>
-        <w:t>parallel_data</w:t>
-      </w:r>
-      <w:proofErr w:type="spellEnd"/>
-      <w:r>
-        <w:rPr>
-          <w:rFonts w:ascii="Arial" w:hAnsi="Arial" w:cs="Arial"/>
-          <w:b/>
-        </w:rPr>
-        <w:t>&gt; -v -d -o -c &lt;</w:t>
-      </w:r>
-      <w:proofErr w:type="spellStart"/>
-      <w:r>
-        <w:rPr>
-          <w:rFonts w:ascii="Arial" w:hAnsi="Arial" w:cs="Arial"/>
-          <w:b/>
-        </w:rPr>
-        <w:t>translation_probabilities</w:t>
-      </w:r>
-      <w:proofErr w:type="spellEnd"/>
-      <w:r>
-        <w:rPr>
-          <w:rFonts w:ascii="Arial" w:hAnsi="Arial" w:cs="Arial"/>
-          <w:b/>
         </w:rPr>
         <w:t>&gt;</w:t>
       </w:r>
@@ -3119,28 +3162,76 @@
           <w:rFonts w:ascii="Arial" w:hAnsi="Arial" w:cs="Arial"/>
           <w:b/>
         </w:rPr>
-        <w:t>target_language</w:t>
-      </w:r>
-      <w:proofErr w:type="spellEnd"/>
-      <w:r>
-        <w:rPr>
-          <w:rFonts w:ascii="Arial" w:hAnsi="Arial" w:cs="Arial"/>
-          <w:b/>
-        </w:rPr>
-        <w:t>&gt;.corpus:</w:t>
-      </w:r>
-      <w:r>
-        <w:rPr>
-          <w:rFonts w:ascii="Arial" w:hAnsi="Arial" w:cs="Arial"/>
-        </w:rPr>
-        <w:t xml:space="preserve"> Path to a corpus for &lt;</w:t>
-      </w:r>
-      <w:proofErr w:type="spellStart"/>
-      <w:r>
-        <w:rPr>
-          <w:rFonts w:ascii="Arial" w:hAnsi="Arial" w:cs="Arial"/>
-        </w:rPr>
-        <w:t>source_language</w:t>
+        <w:t>target</w:t>
+      </w:r>
+      <w:r>
+        <w:rPr>
+          <w:rFonts w:ascii="Arial" w:hAnsi="Arial" w:cs="Arial"/>
+          <w:b/>
+        </w:rPr>
+        <w:t>_language</w:t>
+      </w:r>
+      <w:proofErr w:type="spellEnd"/>
+      <w:r>
+        <w:rPr>
+          <w:rFonts w:ascii="Arial" w:hAnsi="Arial" w:cs="Arial"/>
+          <w:b/>
+        </w:rPr>
+        <w:t>&gt;.</w:t>
+      </w:r>
+      <w:proofErr w:type="spellStart"/>
+      <w:r>
+        <w:rPr>
+          <w:rFonts w:ascii="Arial" w:hAnsi="Arial" w:cs="Arial"/>
+          <w:b/>
+        </w:rPr>
+        <w:t>pos</w:t>
+      </w:r>
+      <w:r>
+        <w:rPr>
+          <w:rFonts w:ascii="Arial" w:hAnsi="Arial" w:cs="Arial"/>
+          <w:b/>
+        </w:rPr>
+        <w:t>corpus</w:t>
+      </w:r>
+      <w:proofErr w:type="spellEnd"/>
+      <w:r>
+        <w:rPr>
+          <w:rFonts w:ascii="Arial" w:hAnsi="Arial" w:cs="Arial"/>
+          <w:b/>
+        </w:rPr>
+        <w:t>:</w:t>
+      </w:r>
+      <w:r>
+        <w:rPr>
+          <w:rFonts w:ascii="Arial" w:hAnsi="Arial" w:cs="Arial"/>
+        </w:rPr>
+        <w:t xml:space="preserve"> Path to a corpus </w:t>
+      </w:r>
+      <w:r>
+        <w:rPr>
+          <w:rFonts w:ascii="Arial" w:hAnsi="Arial" w:cs="Arial"/>
+        </w:rPr>
+        <w:t xml:space="preserve">composed entirely of POS tags </w:t>
+      </w:r>
+      <w:r>
+        <w:rPr>
+          <w:rFonts w:ascii="Arial" w:hAnsi="Arial" w:cs="Arial"/>
+        </w:rPr>
+        <w:t>for &lt;</w:t>
+      </w:r>
+      <w:proofErr w:type="spellStart"/>
+      <w:r>
+        <w:rPr>
+          <w:rFonts w:ascii="Arial" w:hAnsi="Arial" w:cs="Arial"/>
+        </w:rPr>
+        <w:t>target</w:t>
+      </w:r>
+      <w:r>
+        <w:rPr>
+          <w:rFonts w:ascii="Arial" w:hAnsi="Arial" w:cs="Arial"/>
+        </w:rPr>
+        <w:t>_language</w:t>
       </w:r>
       <w:proofErr w:type="spellEnd"/>
       <w:r>
@@ -3148,6 +3239,12 @@
           <w:rFonts w:ascii="Arial" w:hAnsi="Arial" w:cs="Arial"/>
         </w:rPr>
         <w:t>&gt;</w:t>
+      </w:r>
+      <w:r>
+        <w:rPr>
+          <w:rFonts w:ascii="Arial" w:hAnsi="Arial" w:cs="Arial"/>
+        </w:rPr>
+        <w:t>.</w:t>
       </w:r>
     </w:p>
     <w:p>
@@ -3176,14 +3273,7 @@
           <w:rFonts w:ascii="Arial" w:hAnsi="Arial" w:cs="Arial"/>
           <w:b/>
         </w:rPr>
-        <w:t>target</w:t>
-      </w:r>
-      <w:r>
-        <w:rPr>
-          <w:rFonts w:ascii="Arial" w:hAnsi="Arial" w:cs="Arial"/>
-          <w:b/>
-        </w:rPr>
-        <w:t>_language</w:t>
+        <w:t>target_language</w:t>
       </w:r>
       <w:proofErr w:type="spellEnd"/>
       <w:r>
@@ -3199,14 +3289,7 @@
           <w:rFonts w:ascii="Arial" w:hAnsi="Arial" w:cs="Arial"/>
           <w:b/>
         </w:rPr>
-        <w:t>pos</w:t>
-      </w:r>
-      <w:r>
-        <w:rPr>
-          <w:rFonts w:ascii="Arial" w:hAnsi="Arial" w:cs="Arial"/>
-          <w:b/>
-        </w:rPr>
-        <w:t>corpus</w:t>
+        <w:t>POSModel</w:t>
       </w:r>
       <w:proofErr w:type="spellEnd"/>
       <w:r>
@@ -3220,45 +3303,35 @@
         <w:rPr>
           <w:rFonts w:ascii="Arial" w:hAnsi="Arial" w:cs="Arial"/>
         </w:rPr>
-        <w:t xml:space="preserve"> Path to a corpus </w:t>
-      </w:r>
-      <w:r>
-        <w:rPr>
-          <w:rFonts w:ascii="Arial" w:hAnsi="Arial" w:cs="Arial"/>
-        </w:rPr>
-        <w:t xml:space="preserve">composed entirely of POS tags </w:t>
-      </w:r>
-      <w:r>
-        <w:rPr>
-          <w:rFonts w:ascii="Arial" w:hAnsi="Arial" w:cs="Arial"/>
-        </w:rPr>
-        <w:t>for &lt;</w:t>
-      </w:r>
-      <w:proofErr w:type="spellStart"/>
-      <w:r>
-        <w:rPr>
-          <w:rFonts w:ascii="Arial" w:hAnsi="Arial" w:cs="Arial"/>
-        </w:rPr>
-        <w:t>target</w:t>
-      </w:r>
-      <w:r>
-        <w:rPr>
-          <w:rFonts w:ascii="Arial" w:hAnsi="Arial" w:cs="Arial"/>
-        </w:rPr>
-        <w:t>_language</w:t>
-      </w:r>
-      <w:proofErr w:type="spellEnd"/>
-      <w:r>
-        <w:rPr>
-          <w:rFonts w:ascii="Arial" w:hAnsi="Arial" w:cs="Arial"/>
-        </w:rPr>
-        <w:t>&gt;</w:t>
-      </w:r>
-      <w:r>
-        <w:rPr>
-          <w:rFonts w:ascii="Arial" w:hAnsi="Arial" w:cs="Arial"/>
-        </w:rPr>
-        <w:t>.</w:t>
+        <w:t xml:space="preserve"> Path to a POS tagging model for &lt;</w:t>
+      </w:r>
+      <w:proofErr w:type="spellStart"/>
+      <w:r>
+        <w:rPr>
+          <w:rFonts w:ascii="Arial" w:hAnsi="Arial" w:cs="Arial"/>
+        </w:rPr>
+        <w:t>source_language</w:t>
+      </w:r>
+      <w:proofErr w:type="spellEnd"/>
+      <w:r>
+        <w:rPr>
+          <w:rFonts w:ascii="Arial" w:hAnsi="Arial" w:cs="Arial"/>
+        </w:rPr>
+        <w:t xml:space="preserve">&gt; (it can be either an absolute path to a model trained with Stanford Core NLP, or a </w:t>
+      </w:r>
+      <w:proofErr w:type="spellStart"/>
+      <w:r>
+        <w:rPr>
+          <w:rFonts w:ascii="Arial" w:hAnsi="Arial" w:cs="Arial"/>
+        </w:rPr>
+        <w:t>classpath</w:t>
+      </w:r>
+      <w:proofErr w:type="spellEnd"/>
+      <w:r>
+        <w:rPr>
+          <w:rFonts w:ascii="Arial" w:hAnsi="Arial" w:cs="Arial"/>
+        </w:rPr>
+        <w:t xml:space="preserve"> from a library in "quest/lib")</w:t>
       </w:r>
     </w:p>
     <w:p>
@@ -3272,6 +3345,7 @@
         <w:jc w:val="both"/>
         <w:rPr>
           <w:rFonts w:ascii="Arial" w:hAnsi="Arial" w:cs="Arial"/>
+          <w:b/>
         </w:rPr>
       </w:pPr>
       <w:r>
@@ -3303,7 +3377,7 @@
           <w:rFonts w:ascii="Arial" w:hAnsi="Arial" w:cs="Arial"/>
           <w:b/>
         </w:rPr>
-        <w:t>POSModel</w:t>
+        <w:t>parseModel</w:t>
       </w:r>
       <w:proofErr w:type="spellEnd"/>
       <w:r>
@@ -3317,7 +3391,7 @@
         <w:rPr>
           <w:rFonts w:ascii="Arial" w:hAnsi="Arial" w:cs="Arial"/>
         </w:rPr>
-        <w:t xml:space="preserve"> Path to a POS tagging model for &lt;</w:t>
+        <w:t xml:space="preserve"> Path to a parsing model for &lt;</w:t>
       </w:r>
       <w:proofErr w:type="spellStart"/>
       <w:r>
@@ -3390,7 +3464,7 @@
           <w:rFonts w:ascii="Arial" w:hAnsi="Arial" w:cs="Arial"/>
           <w:b/>
         </w:rPr>
-        <w:t>parseModel</w:t>
+        <w:t>ngram</w:t>
       </w:r>
       <w:proofErr w:type="spellEnd"/>
       <w:r>
@@ -3404,35 +3478,347 @@
         <w:rPr>
           <w:rFonts w:ascii="Arial" w:hAnsi="Arial" w:cs="Arial"/>
         </w:rPr>
-        <w:t xml:space="preserve"> Path to a parsing model for &lt;</w:t>
-      </w:r>
-      <w:proofErr w:type="spellStart"/>
-      <w:r>
-        <w:rPr>
-          <w:rFonts w:ascii="Arial" w:hAnsi="Arial" w:cs="Arial"/>
-        </w:rPr>
-        <w:t>source_language</w:t>
-      </w:r>
-      <w:proofErr w:type="spellEnd"/>
-      <w:r>
-        <w:rPr>
-          <w:rFonts w:ascii="Arial" w:hAnsi="Arial" w:cs="Arial"/>
-        </w:rPr>
-        <w:t xml:space="preserve">&gt; (it can be either an absolute path to a model trained with Stanford Core NLP, or a </w:t>
-      </w:r>
-      <w:proofErr w:type="spellStart"/>
-      <w:r>
-        <w:rPr>
-          <w:rFonts w:ascii="Arial" w:hAnsi="Arial" w:cs="Arial"/>
-        </w:rPr>
-        <w:t>classpath</w:t>
-      </w:r>
-      <w:proofErr w:type="spellEnd"/>
-      <w:r>
-        <w:rPr>
-          <w:rFonts w:ascii="Arial" w:hAnsi="Arial" w:cs="Arial"/>
-        </w:rPr>
-        <w:t xml:space="preserve"> from a library in "quest/lib")</w:t>
+        <w:t xml:space="preserve"> Path to an </w:t>
+      </w:r>
+      <w:proofErr w:type="spellStart"/>
+      <w:r>
+        <w:rPr>
+          <w:rFonts w:ascii="Arial" w:hAnsi="Arial" w:cs="Arial"/>
+        </w:rPr>
+        <w:t>ngram</w:t>
+      </w:r>
+      <w:proofErr w:type="spellEnd"/>
+      <w:r>
+        <w:rPr>
+          <w:rFonts w:ascii="Arial" w:hAnsi="Arial" w:cs="Arial"/>
+        </w:rPr>
+        <w:t xml:space="preserve"> counts file for &lt;</w:t>
+      </w:r>
+      <w:proofErr w:type="spellStart"/>
+      <w:r>
+        <w:rPr>
+          <w:rFonts w:ascii="Arial" w:hAnsi="Arial" w:cs="Arial"/>
+        </w:rPr>
+        <w:t>target</w:t>
+      </w:r>
+      <w:r>
+        <w:rPr>
+          <w:rFonts w:ascii="Arial" w:hAnsi="Arial" w:cs="Arial"/>
+        </w:rPr>
+        <w:t>_language</w:t>
+      </w:r>
+      <w:proofErr w:type="spellEnd"/>
+      <w:r>
+        <w:rPr>
+          <w:rFonts w:ascii="Arial" w:hAnsi="Arial" w:cs="Arial"/>
+        </w:rPr>
+        <w:t>&gt;.To produce it manually, call SRILM's "</w:t>
+      </w:r>
+      <w:proofErr w:type="spellStart"/>
+      <w:r>
+        <w:rPr>
+          <w:rFonts w:ascii="Arial" w:hAnsi="Arial" w:cs="Arial"/>
+        </w:rPr>
+        <w:t>ngram</w:t>
+      </w:r>
+      <w:proofErr w:type="spellEnd"/>
+      <w:r>
+        <w:rPr>
+          <w:rFonts w:ascii="Arial" w:hAnsi="Arial" w:cs="Arial"/>
+        </w:rPr>
+        <w:t xml:space="preserve">-count" binary with the "-write" option, and pass the resulting file to </w:t>
+      </w:r>
+      <w:proofErr w:type="spellStart"/>
+      <w:r>
+        <w:rPr>
+          <w:rFonts w:ascii="Arial" w:hAnsi="Arial" w:cs="Arial"/>
+        </w:rPr>
+        <w:t>QuEst's</w:t>
+      </w:r>
+      <w:proofErr w:type="spellEnd"/>
+      <w:r>
+        <w:rPr>
+          <w:rFonts w:ascii="Arial" w:hAnsi="Arial" w:cs="Arial"/>
+        </w:rPr>
+        <w:t xml:space="preserve"> the </w:t>
+      </w:r>
+      <w:proofErr w:type="spellStart"/>
+      <w:r>
+        <w:rPr>
+          <w:rFonts w:ascii="Arial" w:hAnsi="Arial" w:cs="Arial"/>
+        </w:rPr>
+        <w:t>shef.mt.util.NGramSorter</w:t>
+      </w:r>
+      <w:proofErr w:type="spellEnd"/>
+      <w:r>
+        <w:rPr>
+          <w:rFonts w:ascii="Arial" w:hAnsi="Arial" w:cs="Arial"/>
+        </w:rPr>
+        <w:t xml:space="preserve"> application through the following command line:</w:t>
+      </w:r>
+    </w:p>
+    <w:p>
+      <w:pPr>
+        <w:spacing w:line="360" w:lineRule="auto"/>
+        <w:jc w:val="center"/>
+        <w:rPr>
+          <w:rFonts w:ascii="Arial" w:hAnsi="Arial" w:cs="Arial"/>
+          <w:b/>
+        </w:rPr>
+      </w:pPr>
+      <w:proofErr w:type="gramStart"/>
+      <w:r>
+        <w:rPr>
+          <w:rFonts w:ascii="Arial" w:hAnsi="Arial" w:cs="Arial"/>
+          <w:b/>
+        </w:rPr>
+        <w:t>java</w:t>
+      </w:r>
+      <w:proofErr w:type="gramEnd"/>
+      <w:r>
+        <w:rPr>
+          <w:rFonts w:ascii="Arial" w:hAnsi="Arial" w:cs="Arial"/>
+          <w:b/>
+        </w:rPr>
+        <w:t xml:space="preserve"> -</w:t>
+      </w:r>
+      <w:proofErr w:type="spellStart"/>
+      <w:r>
+        <w:rPr>
+          <w:rFonts w:ascii="Arial" w:hAnsi="Arial" w:cs="Arial"/>
+          <w:b/>
+        </w:rPr>
+        <w:t>cp</w:t>
+      </w:r>
+      <w:proofErr w:type="spellEnd"/>
+      <w:r>
+        <w:rPr>
+          <w:rFonts w:ascii="Arial" w:hAnsi="Arial" w:cs="Arial"/>
+          <w:b/>
+        </w:rPr>
+        <w:t xml:space="preserve"> </w:t>
+      </w:r>
+      <w:proofErr w:type="spellStart"/>
+      <w:r>
+        <w:rPr>
+          <w:rFonts w:ascii="Arial" w:hAnsi="Arial" w:cs="Arial"/>
+          <w:b/>
+        </w:rPr>
+        <w:t>QuEst</w:t>
+      </w:r>
+      <w:proofErr w:type="spellEnd"/>
+      <w:r>
+        <w:rPr>
+          <w:rFonts w:ascii="Arial" w:hAnsi="Arial" w:cs="Arial"/>
+          <w:b/>
+        </w:rPr>
+        <w:t>++.</w:t>
+      </w:r>
+      <w:proofErr w:type="spellStart"/>
+      <w:r>
+        <w:rPr>
+          <w:rFonts w:ascii="Arial" w:hAnsi="Arial" w:cs="Arial"/>
+          <w:b/>
+        </w:rPr>
+        <w:t>jar</w:t>
+      </w:r>
+      <w:r>
+        <w:rPr>
+          <w:rFonts w:ascii="Arial" w:hAnsi="Arial" w:cs="Arial"/>
+          <w:b/>
+        </w:rPr>
+        <w:t>:lib</w:t>
+      </w:r>
+      <w:proofErr w:type="spellEnd"/>
+      <w:r>
+        <w:rPr>
+          <w:rFonts w:ascii="Arial" w:hAnsi="Arial" w:cs="Arial"/>
+          <w:b/>
+        </w:rPr>
+        <w:t>/*</w:t>
+      </w:r>
+      <w:r>
+        <w:rPr>
+          <w:rFonts w:ascii="Arial" w:hAnsi="Arial" w:cs="Arial"/>
+          <w:b/>
+        </w:rPr>
+        <w:t xml:space="preserve"> </w:t>
+      </w:r>
+      <w:proofErr w:type="spellStart"/>
+      <w:r>
+        <w:rPr>
+          <w:rFonts w:ascii="Arial" w:hAnsi="Arial" w:cs="Arial"/>
+          <w:b/>
+        </w:rPr>
+        <w:t>shef.mt.util.NGramSorter</w:t>
+      </w:r>
+      <w:proofErr w:type="spellEnd"/>
+      <w:r>
+        <w:rPr>
+          <w:rFonts w:ascii="Arial" w:hAnsi="Arial" w:cs="Arial"/>
+          <w:b/>
+        </w:rPr>
+        <w:t xml:space="preserve"> &lt;</w:t>
+      </w:r>
+      <w:proofErr w:type="spellStart"/>
+      <w:r>
+        <w:rPr>
+          <w:rFonts w:ascii="Arial" w:hAnsi="Arial" w:cs="Arial"/>
+          <w:b/>
+        </w:rPr>
+        <w:t>srilm_</w:t>
+      </w:r>
+      <w:r>
+        <w:rPr>
+          <w:rFonts w:ascii="Arial" w:hAnsi="Arial" w:cs="Arial"/>
+          <w:b/>
+        </w:rPr>
+        <w:t>ngram_file</w:t>
+      </w:r>
+      <w:proofErr w:type="spellEnd"/>
+      <w:r>
+        <w:rPr>
+          <w:rFonts w:ascii="Arial" w:hAnsi="Arial" w:cs="Arial"/>
+          <w:b/>
+        </w:rPr>
+        <w:t xml:space="preserve">&gt; </w:t>
+      </w:r>
+      <w:r>
+        <w:rPr>
+          <w:rFonts w:ascii="Arial" w:hAnsi="Arial" w:cs="Arial"/>
+          <w:b/>
+        </w:rPr>
+        <w:t>4</w:t>
+      </w:r>
+      <w:r>
+        <w:rPr>
+          <w:rFonts w:ascii="Arial" w:hAnsi="Arial" w:cs="Arial"/>
+          <w:b/>
+        </w:rPr>
+        <w:t xml:space="preserve"> &lt;</w:t>
+      </w:r>
+      <w:proofErr w:type="spellStart"/>
+      <w:r>
+        <w:rPr>
+          <w:rFonts w:ascii="Arial" w:hAnsi="Arial" w:cs="Arial"/>
+          <w:b/>
+        </w:rPr>
+        <w:t>ngram_file_order</w:t>
+      </w:r>
+      <w:proofErr w:type="spellEnd"/>
+      <w:r>
+        <w:rPr>
+          <w:rFonts w:ascii="Arial" w:hAnsi="Arial" w:cs="Arial"/>
+          <w:b/>
+        </w:rPr>
+        <w:t>&gt; &lt;</w:t>
+      </w:r>
+      <w:proofErr w:type="spellStart"/>
+      <w:r>
+        <w:rPr>
+          <w:rFonts w:ascii="Arial" w:hAnsi="Arial" w:cs="Arial"/>
+          <w:b/>
+        </w:rPr>
+        <w:t>frequency_cutoff</w:t>
+      </w:r>
+      <w:proofErr w:type="spellEnd"/>
+      <w:r>
+        <w:rPr>
+          <w:rFonts w:ascii="Arial" w:hAnsi="Arial" w:cs="Arial"/>
+          <w:b/>
+        </w:rPr>
+        <w:t>&gt; &lt;output&gt;</w:t>
+      </w:r>
+    </w:p>
+    <w:p>
+      <w:pPr>
+        <w:spacing w:line="360" w:lineRule="auto"/>
+        <w:jc w:val="both"/>
+        <w:rPr>
+          <w:rFonts w:ascii="Arial" w:hAnsi="Arial" w:cs="Arial"/>
+        </w:rPr>
+      </w:pPr>
+      <w:r>
+        <w:rPr>
+          <w:rFonts w:ascii="Arial" w:hAnsi="Arial" w:cs="Arial"/>
+        </w:rPr>
+        <w:tab/>
+      </w:r>
+      <w:r>
+        <w:rPr>
+          <w:rFonts w:ascii="Arial" w:hAnsi="Arial" w:cs="Arial"/>
+        </w:rPr>
+        <w:t xml:space="preserve">If left blank, </w:t>
+      </w:r>
+      <w:proofErr w:type="spellStart"/>
+      <w:r>
+        <w:rPr>
+          <w:rFonts w:ascii="Arial" w:hAnsi="Arial" w:cs="Arial"/>
+        </w:rPr>
+        <w:t>QuEst</w:t>
+      </w:r>
+      <w:proofErr w:type="spellEnd"/>
+      <w:r>
+        <w:rPr>
+          <w:rFonts w:ascii="Arial" w:hAnsi="Arial" w:cs="Arial"/>
+        </w:rPr>
+        <w:t xml:space="preserve">++ </w:t>
+      </w:r>
+      <w:r>
+        <w:rPr>
+          <w:rFonts w:ascii="Arial" w:hAnsi="Arial" w:cs="Arial"/>
+        </w:rPr>
+        <w:t>will try to call your SRILM installation to automatically generate the file and place it into</w:t>
+      </w:r>
+      <w:r>
+        <w:rPr>
+          <w:rFonts w:ascii="Arial" w:hAnsi="Arial" w:cs="Arial"/>
+        </w:rPr>
+        <w:t>:</w:t>
+      </w:r>
+    </w:p>
+    <w:p>
+      <w:pPr>
+        <w:spacing w:line="360" w:lineRule="auto"/>
+        <w:jc w:val="center"/>
+        <w:rPr>
+          <w:rFonts w:ascii="Arial" w:hAnsi="Arial" w:cs="Arial"/>
+        </w:rPr>
+      </w:pPr>
+      <w:r>
+        <w:rPr>
+          <w:rFonts w:ascii="Arial" w:hAnsi="Arial" w:cs="Arial"/>
+          <w:b/>
+        </w:rPr>
+        <w:t>&lt;resourcesPath&gt;/&lt;</w:t>
+      </w:r>
+      <w:r>
+        <w:rPr>
+          <w:rFonts w:ascii="Arial" w:hAnsi="Arial" w:cs="Arial"/>
+          <w:b/>
+        </w:rPr>
+        <w:t>target</w:t>
+      </w:r>
+      <w:r>
+        <w:rPr>
+          <w:rFonts w:ascii="Arial" w:hAnsi="Arial" w:cs="Arial"/>
+          <w:b/>
+        </w:rPr>
+        <w:t>_language&gt;/&lt;</w:t>
+      </w:r>
+      <w:r>
+        <w:rPr>
+          <w:rFonts w:ascii="Arial" w:hAnsi="Arial" w:cs="Arial"/>
+          <w:b/>
+        </w:rPr>
+        <w:t>target</w:t>
+      </w:r>
+      <w:r>
+        <w:rPr>
+          <w:rFonts w:ascii="Arial" w:hAnsi="Arial" w:cs="Arial"/>
+          <w:b/>
+        </w:rPr>
+        <w:t>_language&gt;_ngram.ngram.clean</w:t>
       </w:r>
     </w:p>
     <w:p>
@@ -3469,13 +3855,56 @@
           <w:rFonts w:ascii="Arial" w:hAnsi="Arial" w:cs="Arial"/>
           <w:b/>
         </w:rPr>
-        <w:t>&gt;.lm:</w:t>
-      </w:r>
-      <w:r>
-        <w:rPr>
-          <w:rFonts w:ascii="Arial" w:hAnsi="Arial" w:cs="Arial"/>
-        </w:rPr>
-        <w:t xml:space="preserve"> Path to a language model for &lt;</w:t>
+        <w:t>&gt;.</w:t>
+      </w:r>
+      <w:proofErr w:type="spellStart"/>
+      <w:r>
+        <w:rPr>
+          <w:rFonts w:ascii="Arial" w:hAnsi="Arial" w:cs="Arial"/>
+          <w:b/>
+        </w:rPr>
+        <w:t>pos</w:t>
+      </w:r>
+      <w:r>
+        <w:rPr>
+          <w:rFonts w:ascii="Arial" w:hAnsi="Arial" w:cs="Arial"/>
+          <w:b/>
+        </w:rPr>
+        <w:t>ngram</w:t>
+      </w:r>
+      <w:proofErr w:type="spellEnd"/>
+      <w:r>
+        <w:rPr>
+          <w:rFonts w:ascii="Arial" w:hAnsi="Arial" w:cs="Arial"/>
+          <w:b/>
+        </w:rPr>
+        <w:t>:</w:t>
+      </w:r>
+      <w:r>
+        <w:rPr>
+          <w:rFonts w:ascii="Arial" w:hAnsi="Arial" w:cs="Arial"/>
+        </w:rPr>
+        <w:t xml:space="preserve"> Path to an </w:t>
+      </w:r>
+      <w:r>
+        <w:rPr>
+          <w:rFonts w:ascii="Arial" w:hAnsi="Arial" w:cs="Arial"/>
+        </w:rPr>
+        <w:t xml:space="preserve">POS tag </w:t>
+      </w:r>
+      <w:proofErr w:type="spellStart"/>
+      <w:r>
+        <w:rPr>
+          <w:rFonts w:ascii="Arial" w:hAnsi="Arial" w:cs="Arial"/>
+        </w:rPr>
+        <w:t>ngram</w:t>
+      </w:r>
+      <w:proofErr w:type="spellEnd"/>
+      <w:r>
+        <w:rPr>
+          <w:rFonts w:ascii="Arial" w:hAnsi="Arial" w:cs="Arial"/>
+        </w:rPr>
+        <w:t xml:space="preserve"> counts file for &lt;</w:t>
       </w:r>
       <w:proofErr w:type="spellStart"/>
       <w:r>
@@ -3489,12 +3918,100 @@
         <w:rPr>
           <w:rFonts w:ascii="Arial" w:hAnsi="Arial" w:cs="Arial"/>
         </w:rPr>
-        <w:t xml:space="preserve">&gt;.It must be in ARPA format. If left blank, </w:t>
-      </w:r>
-      <w:proofErr w:type="spellStart"/>
-      <w:r>
-        <w:rPr>
-          <w:rFonts w:ascii="Arial" w:hAnsi="Arial" w:cs="Arial"/>
+        <w:t>&gt;.To produce it manually, call SRILM's "</w:t>
+      </w:r>
+      <w:proofErr w:type="spellStart"/>
+      <w:r>
+        <w:rPr>
+          <w:rFonts w:ascii="Arial" w:hAnsi="Arial" w:cs="Arial"/>
+        </w:rPr>
+        <w:t>ngram</w:t>
+      </w:r>
+      <w:proofErr w:type="spellEnd"/>
+      <w:r>
+        <w:rPr>
+          <w:rFonts w:ascii="Arial" w:hAnsi="Arial" w:cs="Arial"/>
+        </w:rPr>
+        <w:t>-count" binary with the "-write" option, and pass th</w:t>
+      </w:r>
+      <w:r>
+        <w:rPr>
+          <w:rFonts w:ascii="Arial" w:hAnsi="Arial" w:cs="Arial"/>
+        </w:rPr>
+        <w:t xml:space="preserve">e resulting file to </w:t>
+      </w:r>
+      <w:proofErr w:type="spellStart"/>
+      <w:r>
+        <w:rPr>
+          <w:rFonts w:ascii="Arial" w:hAnsi="Arial" w:cs="Arial"/>
+        </w:rPr>
+        <w:t>QuEst's</w:t>
+      </w:r>
+      <w:proofErr w:type="spellEnd"/>
+      <w:r>
+        <w:rPr>
+          <w:rFonts w:ascii="Arial" w:hAnsi="Arial" w:cs="Arial"/>
+        </w:rPr>
+        <w:t xml:space="preserve"> the </w:t>
+      </w:r>
+      <w:proofErr w:type="spellStart"/>
+      <w:r>
+        <w:rPr>
+          <w:rFonts w:ascii="Arial" w:hAnsi="Arial" w:cs="Arial"/>
+        </w:rPr>
+        <w:t>shef.mt.util.NGramSorter</w:t>
+      </w:r>
+      <w:proofErr w:type="spellEnd"/>
+      <w:r>
+        <w:rPr>
+          <w:rFonts w:ascii="Arial" w:hAnsi="Arial" w:cs="Arial"/>
+        </w:rPr>
+        <w:t xml:space="preserve"> application through the following command line:</w:t>
+      </w:r>
+    </w:p>
+    <w:p>
+      <w:pPr>
+        <w:spacing w:line="360" w:lineRule="auto"/>
+        <w:jc w:val="center"/>
+      </w:pPr>
+      <w:proofErr w:type="gramStart"/>
+      <w:r>
+        <w:rPr>
+          <w:rFonts w:ascii="Arial" w:hAnsi="Arial" w:cs="Arial"/>
+          <w:b/>
+        </w:rPr>
+        <w:lastRenderedPageBreak/>
+        <w:t>java</w:t>
+      </w:r>
+      <w:proofErr w:type="gramEnd"/>
+      <w:r>
+        <w:rPr>
+          <w:rFonts w:ascii="Arial" w:hAnsi="Arial" w:cs="Arial"/>
+          <w:b/>
+        </w:rPr>
+        <w:t xml:space="preserve"> -</w:t>
+      </w:r>
+      <w:proofErr w:type="spellStart"/>
+      <w:r>
+        <w:rPr>
+          <w:rFonts w:ascii="Arial" w:hAnsi="Arial" w:cs="Arial"/>
+          <w:b/>
+        </w:rPr>
+        <w:t>cp</w:t>
+      </w:r>
+      <w:proofErr w:type="spellEnd"/>
+      <w:r>
+        <w:rPr>
+          <w:rFonts w:ascii="Arial" w:hAnsi="Arial" w:cs="Arial"/>
+          <w:b/>
+        </w:rPr>
+        <w:t xml:space="preserve"> </w:t>
+      </w:r>
+      <w:proofErr w:type="spellStart"/>
+      <w:r>
+        <w:rPr>
+          <w:rFonts w:ascii="Arial" w:hAnsi="Arial" w:cs="Arial"/>
+          <w:b/>
         </w:rPr>
         <w:t>QuEst</w:t>
       </w:r>
@@ -3502,8 +4019,172 @@
       <w:r>
         <w:rPr>
           <w:rFonts w:ascii="Arial" w:hAnsi="Arial" w:cs="Arial"/>
-        </w:rPr>
-        <w:t xml:space="preserve"> will try to call your SRILM installation to automatically generate the file and place it into</w:t>
+          <w:b/>
+        </w:rPr>
+        <w:t>++.</w:t>
+      </w:r>
+      <w:proofErr w:type="spellStart"/>
+      <w:r>
+        <w:rPr>
+          <w:rFonts w:ascii="Arial" w:hAnsi="Arial" w:cs="Arial"/>
+          <w:b/>
+        </w:rPr>
+        <w:t>jar</w:t>
+      </w:r>
+      <w:r>
+        <w:rPr>
+          <w:rFonts w:ascii="Arial" w:hAnsi="Arial" w:cs="Arial"/>
+          <w:b/>
+        </w:rPr>
+        <w:t>:lib</w:t>
+      </w:r>
+      <w:proofErr w:type="spellEnd"/>
+      <w:r>
+        <w:rPr>
+          <w:rFonts w:ascii="Arial" w:hAnsi="Arial" w:cs="Arial"/>
+          <w:b/>
+        </w:rPr>
+        <w:t>/*</w:t>
+      </w:r>
+      <w:r>
+        <w:rPr>
+          <w:rFonts w:ascii="Arial" w:hAnsi="Arial" w:cs="Arial"/>
+          <w:b/>
+        </w:rPr>
+        <w:t xml:space="preserve"> </w:t>
+      </w:r>
+      <w:proofErr w:type="spellStart"/>
+      <w:r>
+        <w:rPr>
+          <w:rFonts w:ascii="Arial" w:hAnsi="Arial" w:cs="Arial"/>
+          <w:b/>
+        </w:rPr>
+        <w:t>shef.mt.util.NGramSorter</w:t>
+      </w:r>
+      <w:proofErr w:type="spellEnd"/>
+      <w:r>
+        <w:rPr>
+          <w:rFonts w:ascii="Arial" w:hAnsi="Arial" w:cs="Arial"/>
+          <w:b/>
+        </w:rPr>
+        <w:t xml:space="preserve"> &lt;</w:t>
+      </w:r>
+      <w:proofErr w:type="spellStart"/>
+      <w:r>
+        <w:rPr>
+          <w:rFonts w:ascii="Arial" w:hAnsi="Arial" w:cs="Arial"/>
+          <w:b/>
+        </w:rPr>
+        <w:t>srilm_</w:t>
+      </w:r>
+      <w:r>
+        <w:rPr>
+          <w:rFonts w:ascii="Arial" w:hAnsi="Arial" w:cs="Arial"/>
+          <w:b/>
+        </w:rPr>
+        <w:t>pos</w:t>
+      </w:r>
+      <w:r>
+        <w:rPr>
+          <w:rFonts w:ascii="Arial" w:hAnsi="Arial" w:cs="Arial"/>
+          <w:b/>
+        </w:rPr>
+        <w:t>ngram_file</w:t>
+      </w:r>
+      <w:proofErr w:type="spellEnd"/>
+      <w:r>
+        <w:rPr>
+          <w:rFonts w:ascii="Arial" w:hAnsi="Arial" w:cs="Arial"/>
+          <w:b/>
+        </w:rPr>
+        <w:t xml:space="preserve">&gt; </w:t>
+      </w:r>
+      <w:r>
+        <w:rPr>
+          <w:rFonts w:ascii="Arial" w:hAnsi="Arial" w:cs="Arial"/>
+          <w:b/>
+        </w:rPr>
+        <w:t>4</w:t>
+      </w:r>
+      <w:r>
+        <w:rPr>
+          <w:rFonts w:ascii="Arial" w:hAnsi="Arial" w:cs="Arial"/>
+          <w:b/>
+        </w:rPr>
+        <w:t xml:space="preserve"> &lt;</w:t>
+      </w:r>
+      <w:proofErr w:type="spellStart"/>
+      <w:r>
+        <w:rPr>
+          <w:rFonts w:ascii="Arial" w:hAnsi="Arial" w:cs="Arial"/>
+          <w:b/>
+        </w:rPr>
+        <w:t>ngram_file_order</w:t>
+      </w:r>
+      <w:proofErr w:type="spellEnd"/>
+      <w:r>
+        <w:rPr>
+          <w:rFonts w:ascii="Arial" w:hAnsi="Arial" w:cs="Arial"/>
+          <w:b/>
+        </w:rPr>
+        <w:t>&gt; &lt;</w:t>
+      </w:r>
+      <w:proofErr w:type="spellStart"/>
+      <w:r>
+        <w:rPr>
+          <w:rFonts w:ascii="Arial" w:hAnsi="Arial" w:cs="Arial"/>
+          <w:b/>
+        </w:rPr>
+        <w:t>frequency_cutoff</w:t>
+      </w:r>
+      <w:proofErr w:type="spellEnd"/>
+      <w:r>
+        <w:rPr>
+          <w:rFonts w:ascii="Arial" w:hAnsi="Arial" w:cs="Arial"/>
+          <w:b/>
+        </w:rPr>
+        <w:t>&gt; &lt;output&gt;</w:t>
+      </w:r>
+    </w:p>
+    <w:p>
+      <w:pPr>
+        <w:spacing w:line="360" w:lineRule="auto"/>
+        <w:jc w:val="both"/>
+        <w:rPr>
+          <w:rFonts w:ascii="Arial" w:hAnsi="Arial" w:cs="Arial"/>
+        </w:rPr>
+      </w:pPr>
+      <w:r>
+        <w:rPr>
+          <w:rFonts w:ascii="Arial" w:hAnsi="Arial" w:cs="Arial"/>
+        </w:rPr>
+        <w:tab/>
+      </w:r>
+      <w:r>
+        <w:rPr>
+          <w:rFonts w:ascii="Arial" w:hAnsi="Arial" w:cs="Arial"/>
+        </w:rPr>
+        <w:t xml:space="preserve">If left blank, </w:t>
+      </w:r>
+      <w:proofErr w:type="spellStart"/>
+      <w:r>
+        <w:rPr>
+          <w:rFonts w:ascii="Arial" w:hAnsi="Arial" w:cs="Arial"/>
+        </w:rPr>
+        <w:t>QuEst</w:t>
+      </w:r>
+      <w:proofErr w:type="spellEnd"/>
+      <w:r>
+        <w:rPr>
+          <w:rFonts w:ascii="Arial" w:hAnsi="Arial" w:cs="Arial"/>
+        </w:rPr>
+        <w:t xml:space="preserve">++ </w:t>
+      </w:r>
+      <w:r>
+        <w:rPr>
+          <w:rFonts w:ascii="Arial" w:hAnsi="Arial" w:cs="Arial"/>
+        </w:rPr>
+        <w:t>will try to call your SRILM installation to automatically generate the file and place it into</w:t>
       </w:r>
       <w:r>
         <w:rPr>
@@ -3518,70 +4199,21 @@
         <w:jc w:val="center"/>
         <w:rPr>
           <w:rFonts w:ascii="Arial" w:hAnsi="Arial" w:cs="Arial"/>
-          <w:b/>
-        </w:rPr>
-      </w:pPr>
-      <w:r>
-        <w:rPr>
-          <w:rFonts w:ascii="Arial" w:hAnsi="Arial" w:cs="Arial"/>
-          <w:b/>
-        </w:rPr>
-        <w:t>&lt;</w:t>
-      </w:r>
-      <w:proofErr w:type="spellStart"/>
-      <w:r>
-        <w:rPr>
-          <w:rFonts w:ascii="Arial" w:hAnsi="Arial" w:cs="Arial"/>
-          <w:b/>
-        </w:rPr>
-        <w:t>resourcesPath</w:t>
-      </w:r>
-      <w:proofErr w:type="spellEnd"/>
-      <w:r>
-        <w:rPr>
-          <w:rFonts w:ascii="Arial" w:hAnsi="Arial" w:cs="Arial"/>
-          <w:b/>
-        </w:rPr>
-        <w:t>&gt;/&lt;</w:t>
-      </w:r>
-      <w:proofErr w:type="spellStart"/>
-      <w:r>
-        <w:rPr>
-          <w:rFonts w:ascii="Arial" w:hAnsi="Arial" w:cs="Arial"/>
-          <w:b/>
-        </w:rPr>
-        <w:t>source_</w:t>
-      </w:r>
-      <w:r>
-        <w:rPr>
-          <w:rFonts w:ascii="Arial" w:hAnsi="Arial" w:cs="Arial"/>
-          <w:b/>
-        </w:rPr>
-        <w:t>language</w:t>
-      </w:r>
-      <w:proofErr w:type="spellEnd"/>
-      <w:r>
-        <w:rPr>
-          <w:rFonts w:ascii="Arial" w:hAnsi="Arial" w:cs="Arial"/>
-          <w:b/>
-        </w:rPr>
-        <w:t>&gt;/&lt;</w:t>
-      </w:r>
-      <w:proofErr w:type="spellStart"/>
-      <w:r>
-        <w:rPr>
-          <w:rFonts w:ascii="Arial" w:hAnsi="Arial" w:cs="Arial"/>
-          <w:b/>
-        </w:rPr>
-        <w:t>source_language</w:t>
-      </w:r>
-      <w:proofErr w:type="spellEnd"/>
-      <w:r>
-        <w:rPr>
-          <w:rFonts w:ascii="Arial" w:hAnsi="Arial" w:cs="Arial"/>
-          <w:b/>
-        </w:rPr>
-        <w:t>&gt;.lm</w:t>
+        </w:rPr>
+      </w:pPr>
+      <w:r>
+        <w:rPr>
+          <w:rFonts w:ascii="Arial" w:hAnsi="Arial" w:cs="Arial"/>
+          <w:b/>
+        </w:rPr>
+        <w:t>&lt;resourcesPath&gt;/&lt;source_language&gt;/&lt;</w:t>
+      </w:r>
+      <w:r>
+        <w:rPr>
+          <w:rFonts w:ascii="Arial" w:hAnsi="Arial" w:cs="Arial"/>
+          <w:b/>
+        </w:rPr>
+        <w:t>target_language&gt;_posngram.posngram.clean</w:t>
       </w:r>
     </w:p>
     <w:p>
@@ -3626,7 +4258,7 @@
           <w:rFonts w:ascii="Arial" w:hAnsi="Arial" w:cs="Arial"/>
           <w:b/>
         </w:rPr>
-        <w:t>ngram</w:t>
+        <w:t>stopwords</w:t>
       </w:r>
       <w:proofErr w:type="spellEnd"/>
       <w:r>
@@ -3640,21 +4272,7 @@
         <w:rPr>
           <w:rFonts w:ascii="Arial" w:hAnsi="Arial" w:cs="Arial"/>
         </w:rPr>
-        <w:t xml:space="preserve"> Path to an </w:t>
-      </w:r>
-      <w:proofErr w:type="spellStart"/>
-      <w:r>
-        <w:rPr>
-          <w:rFonts w:ascii="Arial" w:hAnsi="Arial" w:cs="Arial"/>
-        </w:rPr>
-        <w:t>ngram</w:t>
-      </w:r>
-      <w:proofErr w:type="spellEnd"/>
-      <w:r>
-        <w:rPr>
-          <w:rFonts w:ascii="Arial" w:hAnsi="Arial" w:cs="Arial"/>
-        </w:rPr>
-        <w:t xml:space="preserve"> counts file for &lt;</w:t>
+        <w:t xml:space="preserve"> Path to a file of stop words for &lt;</w:t>
       </w:r>
       <w:proofErr w:type="spellStart"/>
       <w:r>
@@ -3674,264 +4292,7 @@
         <w:rPr>
           <w:rFonts w:ascii="Arial" w:hAnsi="Arial" w:cs="Arial"/>
         </w:rPr>
-        <w:t>&gt;.To produce it manually, call SRILM's "</w:t>
-      </w:r>
-      <w:proofErr w:type="spellStart"/>
-      <w:r>
-        <w:rPr>
-          <w:rFonts w:ascii="Arial" w:hAnsi="Arial" w:cs="Arial"/>
-        </w:rPr>
-        <w:t>ngram</w:t>
-      </w:r>
-      <w:proofErr w:type="spellEnd"/>
-      <w:r>
-        <w:rPr>
-          <w:rFonts w:ascii="Arial" w:hAnsi="Arial" w:cs="Arial"/>
-        </w:rPr>
-        <w:t xml:space="preserve">-count" binary with the "-write" option, and pass the resulting file to </w:t>
-      </w:r>
-      <w:proofErr w:type="spellStart"/>
-      <w:r>
-        <w:rPr>
-          <w:rFonts w:ascii="Arial" w:hAnsi="Arial" w:cs="Arial"/>
-        </w:rPr>
-        <w:t>QuEst's</w:t>
-      </w:r>
-      <w:proofErr w:type="spellEnd"/>
-      <w:r>
-        <w:rPr>
-          <w:rFonts w:ascii="Arial" w:hAnsi="Arial" w:cs="Arial"/>
-        </w:rPr>
-        <w:t xml:space="preserve"> the </w:t>
-      </w:r>
-      <w:proofErr w:type="spellStart"/>
-      <w:r>
-        <w:rPr>
-          <w:rFonts w:ascii="Arial" w:hAnsi="Arial" w:cs="Arial"/>
-        </w:rPr>
-        <w:t>shef.mt.util.NGramSorter</w:t>
-      </w:r>
-      <w:proofErr w:type="spellEnd"/>
-      <w:r>
-        <w:rPr>
-          <w:rFonts w:ascii="Arial" w:hAnsi="Arial" w:cs="Arial"/>
-        </w:rPr>
-        <w:t xml:space="preserve"> application through the following command line:</w:t>
-      </w:r>
-    </w:p>
-    <w:p>
-      <w:pPr>
-        <w:spacing w:line="360" w:lineRule="auto"/>
-        <w:jc w:val="center"/>
-        <w:rPr>
-          <w:rFonts w:ascii="Arial" w:hAnsi="Arial" w:cs="Arial"/>
-          <w:b/>
-        </w:rPr>
-      </w:pPr>
-      <w:proofErr w:type="gramStart"/>
-      <w:r>
-        <w:rPr>
-          <w:rFonts w:ascii="Arial" w:hAnsi="Arial" w:cs="Arial"/>
-          <w:b/>
-        </w:rPr>
-        <w:lastRenderedPageBreak/>
-        <w:t>java</w:t>
-      </w:r>
-      <w:proofErr w:type="gramEnd"/>
-      <w:r>
-        <w:rPr>
-          <w:rFonts w:ascii="Arial" w:hAnsi="Arial" w:cs="Arial"/>
-          <w:b/>
-        </w:rPr>
-        <w:t xml:space="preserve"> -</w:t>
-      </w:r>
-      <w:proofErr w:type="spellStart"/>
-      <w:r>
-        <w:rPr>
-          <w:rFonts w:ascii="Arial" w:hAnsi="Arial" w:cs="Arial"/>
-          <w:b/>
-        </w:rPr>
-        <w:t>cp</w:t>
-      </w:r>
-      <w:proofErr w:type="spellEnd"/>
-      <w:r>
-        <w:rPr>
-          <w:rFonts w:ascii="Arial" w:hAnsi="Arial" w:cs="Arial"/>
-          <w:b/>
-        </w:rPr>
-        <w:t xml:space="preserve"> QuEst.jar </w:t>
-      </w:r>
-      <w:proofErr w:type="spellStart"/>
-      <w:r>
-        <w:rPr>
-          <w:rFonts w:ascii="Arial" w:hAnsi="Arial" w:cs="Arial"/>
-          <w:b/>
-        </w:rPr>
-        <w:t>shef.mt.util.NGramSorter</w:t>
-      </w:r>
-      <w:proofErr w:type="spellEnd"/>
-      <w:r>
-        <w:rPr>
-          <w:rFonts w:ascii="Arial" w:hAnsi="Arial" w:cs="Arial"/>
-          <w:b/>
-        </w:rPr>
-        <w:t xml:space="preserve"> &lt;</w:t>
-      </w:r>
-      <w:proofErr w:type="spellStart"/>
-      <w:r>
-        <w:rPr>
-          <w:rFonts w:ascii="Arial" w:hAnsi="Arial" w:cs="Arial"/>
-          <w:b/>
-        </w:rPr>
-        <w:t>srilm_</w:t>
-      </w:r>
-      <w:r>
-        <w:rPr>
-          <w:rFonts w:ascii="Arial" w:hAnsi="Arial" w:cs="Arial"/>
-          <w:b/>
-        </w:rPr>
-        <w:t>ngram_file</w:t>
-      </w:r>
-      <w:proofErr w:type="spellEnd"/>
-      <w:r>
-        <w:rPr>
-          <w:rFonts w:ascii="Arial" w:hAnsi="Arial" w:cs="Arial"/>
-          <w:b/>
-        </w:rPr>
-        <w:t>&gt; &lt;</w:t>
-      </w:r>
-      <w:proofErr w:type="spellStart"/>
-      <w:r>
-        <w:rPr>
-          <w:rFonts w:ascii="Arial" w:hAnsi="Arial" w:cs="Arial"/>
-          <w:b/>
-        </w:rPr>
-        <w:t>number_of_slices</w:t>
-      </w:r>
-      <w:proofErr w:type="spellEnd"/>
-      <w:r>
-        <w:rPr>
-          <w:rFonts w:ascii="Arial" w:hAnsi="Arial" w:cs="Arial"/>
-          <w:b/>
-        </w:rPr>
-        <w:t>&gt; &lt;</w:t>
-      </w:r>
-      <w:proofErr w:type="spellStart"/>
-      <w:r>
-        <w:rPr>
-          <w:rFonts w:ascii="Arial" w:hAnsi="Arial" w:cs="Arial"/>
-          <w:b/>
-        </w:rPr>
-        <w:t>ngram_file_order</w:t>
-      </w:r>
-      <w:proofErr w:type="spellEnd"/>
-      <w:r>
-        <w:rPr>
-          <w:rFonts w:ascii="Arial" w:hAnsi="Arial" w:cs="Arial"/>
-          <w:b/>
-        </w:rPr>
-        <w:t>&gt; &lt;</w:t>
-      </w:r>
-      <w:proofErr w:type="spellStart"/>
-      <w:r>
-        <w:rPr>
-          <w:rFonts w:ascii="Arial" w:hAnsi="Arial" w:cs="Arial"/>
-          <w:b/>
-        </w:rPr>
-        <w:t>frequency_cutoff</w:t>
-      </w:r>
-      <w:proofErr w:type="spellEnd"/>
-      <w:r>
-        <w:rPr>
-          <w:rFonts w:ascii="Arial" w:hAnsi="Arial" w:cs="Arial"/>
-          <w:b/>
-        </w:rPr>
-        <w:t>&gt; &lt;output&gt;</w:t>
-      </w:r>
-    </w:p>
-    <w:p>
-      <w:pPr>
-        <w:spacing w:line="360" w:lineRule="auto"/>
-        <w:jc w:val="both"/>
-        <w:rPr>
-          <w:rFonts w:ascii="Arial" w:hAnsi="Arial" w:cs="Arial"/>
-        </w:rPr>
-      </w:pPr>
-      <w:r>
-        <w:rPr>
-          <w:rFonts w:ascii="Arial" w:hAnsi="Arial" w:cs="Arial"/>
-        </w:rPr>
-        <w:tab/>
-      </w:r>
-      <w:r>
-        <w:rPr>
-          <w:rFonts w:ascii="Arial" w:hAnsi="Arial" w:cs="Arial"/>
-        </w:rPr>
-        <w:t xml:space="preserve">If left blank, </w:t>
-      </w:r>
-      <w:proofErr w:type="spellStart"/>
-      <w:r>
-        <w:rPr>
-          <w:rFonts w:ascii="Arial" w:hAnsi="Arial" w:cs="Arial"/>
-        </w:rPr>
-        <w:t>QuEst</w:t>
-      </w:r>
-      <w:proofErr w:type="spellEnd"/>
-      <w:r>
-        <w:rPr>
-          <w:rFonts w:ascii="Arial" w:hAnsi="Arial" w:cs="Arial"/>
-        </w:rPr>
-        <w:t xml:space="preserve"> will try to call your SRILM installation to automatically generate the file and place it into</w:t>
-      </w:r>
-      <w:r>
-        <w:rPr>
-          <w:rFonts w:ascii="Arial" w:hAnsi="Arial" w:cs="Arial"/>
-        </w:rPr>
-        <w:t>:</w:t>
-      </w:r>
-    </w:p>
-    <w:p>
-      <w:pPr>
-        <w:spacing w:line="360" w:lineRule="auto"/>
-        <w:jc w:val="center"/>
-        <w:rPr>
-          <w:rFonts w:ascii="Arial" w:hAnsi="Arial" w:cs="Arial"/>
-        </w:rPr>
-      </w:pPr>
-      <w:r>
-        <w:rPr>
-          <w:rFonts w:ascii="Arial" w:hAnsi="Arial" w:cs="Arial"/>
-          <w:b/>
-        </w:rPr>
-        <w:t>&lt;resourcesPath&gt;/&lt;</w:t>
-      </w:r>
-      <w:r>
-        <w:rPr>
-          <w:rFonts w:ascii="Arial" w:hAnsi="Arial" w:cs="Arial"/>
-          <w:b/>
-        </w:rPr>
-        <w:t>target</w:t>
-      </w:r>
-      <w:r>
-        <w:rPr>
-          <w:rFonts w:ascii="Arial" w:hAnsi="Arial" w:cs="Arial"/>
-          <w:b/>
-        </w:rPr>
-        <w:t>_language&gt;/&lt;</w:t>
-      </w:r>
-      <w:r>
-        <w:rPr>
-          <w:rFonts w:ascii="Arial" w:hAnsi="Arial" w:cs="Arial"/>
-          <w:b/>
-        </w:rPr>
-        <w:t>target</w:t>
-      </w:r>
-      <w:r>
-        <w:rPr>
-          <w:rFonts w:ascii="Arial" w:hAnsi="Arial" w:cs="Arial"/>
-          <w:b/>
-        </w:rPr>
-        <w:t>_language&gt;_ngram.ngram.clean</w:t>
+        <w:t>&gt;.</w:t>
       </w:r>
     </w:p>
     <w:p>
@@ -3976,14 +4337,7 @@
           <w:rFonts w:ascii="Arial" w:hAnsi="Arial" w:cs="Arial"/>
           <w:b/>
         </w:rPr>
-        <w:t>pos</w:t>
-      </w:r>
-      <w:r>
-        <w:rPr>
-          <w:rFonts w:ascii="Arial" w:hAnsi="Arial" w:cs="Arial"/>
-          <w:b/>
-        </w:rPr>
-        <w:t>ngram</w:t>
+        <w:t>refTranslations</w:t>
       </w:r>
       <w:proofErr w:type="spellEnd"/>
       <w:r>
@@ -3997,296 +4351,7 @@
         <w:rPr>
           <w:rFonts w:ascii="Arial" w:hAnsi="Arial" w:cs="Arial"/>
         </w:rPr>
-        <w:t xml:space="preserve"> Path to an </w:t>
-      </w:r>
-      <w:r>
-        <w:rPr>
-          <w:rFonts w:ascii="Arial" w:hAnsi="Arial" w:cs="Arial"/>
-        </w:rPr>
-        <w:t xml:space="preserve">POS tag </w:t>
-      </w:r>
-      <w:proofErr w:type="spellStart"/>
-      <w:r>
-        <w:rPr>
-          <w:rFonts w:ascii="Arial" w:hAnsi="Arial" w:cs="Arial"/>
-        </w:rPr>
-        <w:t>ngram</w:t>
-      </w:r>
-      <w:proofErr w:type="spellEnd"/>
-      <w:r>
-        <w:rPr>
-          <w:rFonts w:ascii="Arial" w:hAnsi="Arial" w:cs="Arial"/>
-        </w:rPr>
-        <w:t xml:space="preserve"> counts file for &lt;</w:t>
-      </w:r>
-      <w:proofErr w:type="spellStart"/>
-      <w:r>
-        <w:rPr>
-          <w:rFonts w:ascii="Arial" w:hAnsi="Arial" w:cs="Arial"/>
-        </w:rPr>
-        <w:t>source_language</w:t>
-      </w:r>
-      <w:proofErr w:type="spellEnd"/>
-      <w:r>
-        <w:rPr>
-          <w:rFonts w:ascii="Arial" w:hAnsi="Arial" w:cs="Arial"/>
-        </w:rPr>
-        <w:t>&gt;.To produce it manually, call SRILM's "</w:t>
-      </w:r>
-      <w:proofErr w:type="spellStart"/>
-      <w:r>
-        <w:rPr>
-          <w:rFonts w:ascii="Arial" w:hAnsi="Arial" w:cs="Arial"/>
-        </w:rPr>
-        <w:t>ngram</w:t>
-      </w:r>
-      <w:proofErr w:type="spellEnd"/>
-      <w:r>
-        <w:rPr>
-          <w:rFonts w:ascii="Arial" w:hAnsi="Arial" w:cs="Arial"/>
-        </w:rPr>
-        <w:t>-count" binary with the "-write" option, and pass th</w:t>
-      </w:r>
-      <w:r>
-        <w:rPr>
-          <w:rFonts w:ascii="Arial" w:hAnsi="Arial" w:cs="Arial"/>
-        </w:rPr>
-        <w:t xml:space="preserve">e resulting file to </w:t>
-      </w:r>
-      <w:proofErr w:type="spellStart"/>
-      <w:r>
-        <w:rPr>
-          <w:rFonts w:ascii="Arial" w:hAnsi="Arial" w:cs="Arial"/>
-        </w:rPr>
-        <w:t>QuEst's</w:t>
-      </w:r>
-      <w:proofErr w:type="spellEnd"/>
-      <w:r>
-        <w:rPr>
-          <w:rFonts w:ascii="Arial" w:hAnsi="Arial" w:cs="Arial"/>
-        </w:rPr>
-        <w:t xml:space="preserve"> the </w:t>
-      </w:r>
-      <w:proofErr w:type="spellStart"/>
-      <w:r>
-        <w:rPr>
-          <w:rFonts w:ascii="Arial" w:hAnsi="Arial" w:cs="Arial"/>
-        </w:rPr>
-        <w:t>shef.mt.util.NGramSorter</w:t>
-      </w:r>
-      <w:proofErr w:type="spellEnd"/>
-      <w:r>
-        <w:rPr>
-          <w:rFonts w:ascii="Arial" w:hAnsi="Arial" w:cs="Arial"/>
-        </w:rPr>
-        <w:t xml:space="preserve"> application through the following command line:</w:t>
-      </w:r>
-    </w:p>
-    <w:p>
-      <w:pPr>
-        <w:spacing w:line="360" w:lineRule="auto"/>
-        <w:jc w:val="center"/>
-        <w:rPr>
-          <w:rFonts w:ascii="Arial" w:hAnsi="Arial" w:cs="Arial"/>
-          <w:b/>
-        </w:rPr>
-      </w:pPr>
-      <w:proofErr w:type="gramStart"/>
-      <w:r>
-        <w:rPr>
-          <w:rFonts w:ascii="Arial" w:hAnsi="Arial" w:cs="Arial"/>
-          <w:b/>
-        </w:rPr>
-        <w:t>java</w:t>
-      </w:r>
-      <w:proofErr w:type="gramEnd"/>
-      <w:r>
-        <w:rPr>
-          <w:rFonts w:ascii="Arial" w:hAnsi="Arial" w:cs="Arial"/>
-          <w:b/>
-        </w:rPr>
-        <w:t xml:space="preserve"> -</w:t>
-      </w:r>
-      <w:proofErr w:type="spellStart"/>
-      <w:r>
-        <w:rPr>
-          <w:rFonts w:ascii="Arial" w:hAnsi="Arial" w:cs="Arial"/>
-          <w:b/>
-        </w:rPr>
-        <w:t>cp</w:t>
-      </w:r>
-      <w:proofErr w:type="spellEnd"/>
-      <w:r>
-        <w:rPr>
-          <w:rFonts w:ascii="Arial" w:hAnsi="Arial" w:cs="Arial"/>
-          <w:b/>
-        </w:rPr>
-        <w:t xml:space="preserve"> QuEs</w:t>
-      </w:r>
-      <w:r>
-        <w:rPr>
-          <w:rFonts w:ascii="Arial" w:hAnsi="Arial" w:cs="Arial"/>
-          <w:b/>
-        </w:rPr>
-        <w:t xml:space="preserve">t.jar </w:t>
-      </w:r>
-      <w:proofErr w:type="spellStart"/>
-      <w:r>
-        <w:rPr>
-          <w:rFonts w:ascii="Arial" w:hAnsi="Arial" w:cs="Arial"/>
-          <w:b/>
-        </w:rPr>
-        <w:t>shef.mt.util.NGramSorter</w:t>
-      </w:r>
-      <w:proofErr w:type="spellEnd"/>
-      <w:r>
-        <w:rPr>
-          <w:rFonts w:ascii="Arial" w:hAnsi="Arial" w:cs="Arial"/>
-          <w:b/>
-        </w:rPr>
-        <w:t xml:space="preserve"> &lt;</w:t>
-      </w:r>
-      <w:proofErr w:type="spellStart"/>
-      <w:r>
-        <w:rPr>
-          <w:rFonts w:ascii="Arial" w:hAnsi="Arial" w:cs="Arial"/>
-          <w:b/>
-        </w:rPr>
-        <w:t>srilm_</w:t>
-      </w:r>
-      <w:r>
-        <w:rPr>
-          <w:rFonts w:ascii="Arial" w:hAnsi="Arial" w:cs="Arial"/>
-          <w:b/>
-        </w:rPr>
-        <w:t>pos</w:t>
-      </w:r>
-      <w:r>
-        <w:rPr>
-          <w:rFonts w:ascii="Arial" w:hAnsi="Arial" w:cs="Arial"/>
-          <w:b/>
-        </w:rPr>
-        <w:t>ngram_file</w:t>
-      </w:r>
-      <w:proofErr w:type="spellEnd"/>
-      <w:r>
-        <w:rPr>
-          <w:rFonts w:ascii="Arial" w:hAnsi="Arial" w:cs="Arial"/>
-          <w:b/>
-        </w:rPr>
-        <w:t>&gt; &lt;</w:t>
-      </w:r>
-      <w:proofErr w:type="spellStart"/>
-      <w:r>
-        <w:rPr>
-          <w:rFonts w:ascii="Arial" w:hAnsi="Arial" w:cs="Arial"/>
-          <w:b/>
-        </w:rPr>
-        <w:t>number_of_slices</w:t>
-      </w:r>
-      <w:proofErr w:type="spellEnd"/>
-      <w:r>
-        <w:rPr>
-          <w:rFonts w:ascii="Arial" w:hAnsi="Arial" w:cs="Arial"/>
-          <w:b/>
-        </w:rPr>
-        <w:t>&gt; &lt;</w:t>
-      </w:r>
-      <w:proofErr w:type="spellStart"/>
-      <w:r>
-        <w:rPr>
-          <w:rFonts w:ascii="Arial" w:hAnsi="Arial" w:cs="Arial"/>
-          <w:b/>
-        </w:rPr>
-        <w:t>ngram_file_order</w:t>
-      </w:r>
-      <w:proofErr w:type="spellEnd"/>
-      <w:r>
-        <w:rPr>
-          <w:rFonts w:ascii="Arial" w:hAnsi="Arial" w:cs="Arial"/>
-          <w:b/>
-        </w:rPr>
-        <w:t>&gt; &lt;</w:t>
-      </w:r>
-      <w:proofErr w:type="spellStart"/>
-      <w:r>
-        <w:rPr>
-          <w:rFonts w:ascii="Arial" w:hAnsi="Arial" w:cs="Arial"/>
-          <w:b/>
-        </w:rPr>
-        <w:t>frequency_cutoff</w:t>
-      </w:r>
-      <w:proofErr w:type="spellEnd"/>
-      <w:r>
-        <w:rPr>
-          <w:rFonts w:ascii="Arial" w:hAnsi="Arial" w:cs="Arial"/>
-          <w:b/>
-        </w:rPr>
-        <w:t>&gt; &lt;output&gt;</w:t>
-      </w:r>
-    </w:p>
-    <w:p>
-      <w:pPr>
-        <w:spacing w:line="360" w:lineRule="auto"/>
-        <w:jc w:val="both"/>
-        <w:rPr>
-          <w:rFonts w:ascii="Arial" w:hAnsi="Arial" w:cs="Arial"/>
-        </w:rPr>
-      </w:pPr>
-      <w:r>
-        <w:rPr>
-          <w:rFonts w:ascii="Arial" w:hAnsi="Arial" w:cs="Arial"/>
-        </w:rPr>
-        <w:tab/>
-      </w:r>
-      <w:r>
-        <w:rPr>
-          <w:rFonts w:ascii="Arial" w:hAnsi="Arial" w:cs="Arial"/>
-        </w:rPr>
-        <w:t xml:space="preserve">If left blank, </w:t>
-      </w:r>
-      <w:proofErr w:type="spellStart"/>
-      <w:r>
-        <w:rPr>
-          <w:rFonts w:ascii="Arial" w:hAnsi="Arial" w:cs="Arial"/>
-        </w:rPr>
-        <w:t>QuEst</w:t>
-      </w:r>
-      <w:proofErr w:type="spellEnd"/>
-      <w:r>
-        <w:rPr>
-          <w:rFonts w:ascii="Arial" w:hAnsi="Arial" w:cs="Arial"/>
-        </w:rPr>
-        <w:t xml:space="preserve"> will try to call your SRILM installation to automatically generate the file and place it into</w:t>
-      </w:r>
-      <w:r>
-        <w:rPr>
-          <w:rFonts w:ascii="Arial" w:hAnsi="Arial" w:cs="Arial"/>
-        </w:rPr>
-        <w:t>:</w:t>
-      </w:r>
-    </w:p>
-    <w:p>
-      <w:pPr>
-        <w:spacing w:line="360" w:lineRule="auto"/>
-        <w:jc w:val="center"/>
-        <w:rPr>
-          <w:rFonts w:ascii="Arial" w:hAnsi="Arial" w:cs="Arial"/>
-        </w:rPr>
-      </w:pPr>
-      <w:r>
-        <w:rPr>
-          <w:rFonts w:ascii="Arial" w:hAnsi="Arial" w:cs="Arial"/>
-          <w:b/>
-        </w:rPr>
-        <w:t>&lt;resourcesPath&gt;/&lt;source_language&gt;/&lt;</w:t>
-      </w:r>
-      <w:r>
-        <w:rPr>
-          <w:rFonts w:ascii="Arial" w:hAnsi="Arial" w:cs="Arial"/>
-          <w:b/>
-        </w:rPr>
-        <w:t>target_language&gt;_posngram.posngram.clean</w:t>
+        <w:t xml:space="preserve"> Path to a file containing reference translations in the target language. The file must have the same number of lines as the target input file, and must contain one reference translation per line.</w:t>
       </w:r>
     </w:p>
     <w:p>
@@ -4302,36 +4367,13 @@
           <w:rFonts w:ascii="Arial" w:hAnsi="Arial" w:cs="Arial"/>
         </w:rPr>
       </w:pPr>
-      <w:r>
-        <w:rPr>
-          <w:rFonts w:ascii="Arial" w:hAnsi="Arial" w:cs="Arial"/>
-          <w:b/>
-        </w:rPr>
-        <w:t>&lt;</w:t>
-      </w:r>
-      <w:proofErr w:type="spellStart"/>
-      <w:r>
-        <w:rPr>
-          <w:rFonts w:ascii="Arial" w:hAnsi="Arial" w:cs="Arial"/>
-          <w:b/>
-        </w:rPr>
-        <w:t>target_language</w:t>
-      </w:r>
-      <w:proofErr w:type="spellEnd"/>
-      <w:r>
-        <w:rPr>
-          <w:rFonts w:ascii="Arial" w:hAnsi="Arial" w:cs="Arial"/>
-          <w:b/>
-        </w:rPr>
-        <w:t>&gt;.</w:t>
-      </w:r>
-      <w:proofErr w:type="spellStart"/>
-      <w:r>
-        <w:rPr>
-          <w:rFonts w:ascii="Arial" w:hAnsi="Arial" w:cs="Arial"/>
-          <w:b/>
-        </w:rPr>
-        <w:t>stopwords</w:t>
+      <w:proofErr w:type="spellStart"/>
+      <w:r>
+        <w:rPr>
+          <w:rFonts w:ascii="Arial" w:hAnsi="Arial" w:cs="Arial"/>
+          <w:b/>
+        </w:rPr>
+        <w:t>tools.ngram.path</w:t>
       </w:r>
       <w:proofErr w:type="spellEnd"/>
       <w:r>
@@ -4345,27 +4387,97 @@
         <w:rPr>
           <w:rFonts w:ascii="Arial" w:hAnsi="Arial" w:cs="Arial"/>
         </w:rPr>
-        <w:t xml:space="preserve"> Path to a file of stop words for &lt;</w:t>
-      </w:r>
-      <w:proofErr w:type="spellStart"/>
-      <w:r>
-        <w:rPr>
-          <w:rFonts w:ascii="Arial" w:hAnsi="Arial" w:cs="Arial"/>
-        </w:rPr>
-        <w:t>target</w:t>
-      </w:r>
-      <w:r>
-        <w:rPr>
-          <w:rFonts w:ascii="Arial" w:hAnsi="Arial" w:cs="Arial"/>
-        </w:rPr>
-        <w:t>_language</w:t>
-      </w:r>
-      <w:proofErr w:type="spellEnd"/>
-      <w:r>
-        <w:rPr>
-          <w:rFonts w:ascii="Arial" w:hAnsi="Arial" w:cs="Arial"/>
-        </w:rPr>
-        <w:t>&gt;.</w:t>
+        <w:t xml:space="preserve"> Path to the binaries folder of your SRILM installation (</w:t>
+      </w:r>
+      <w:proofErr w:type="spellStart"/>
+      <w:r>
+        <w:rPr>
+          <w:rFonts w:ascii="Arial" w:hAnsi="Arial" w:cs="Arial"/>
+        </w:rPr>
+        <w:t>tipically</w:t>
+      </w:r>
+      <w:proofErr w:type="spellEnd"/>
+      <w:r>
+        <w:rPr>
+          <w:rFonts w:ascii="Arial" w:hAnsi="Arial" w:cs="Arial"/>
+        </w:rPr>
+        <w:t xml:space="preserve"> "</w:t>
+      </w:r>
+      <w:proofErr w:type="spellStart"/>
+      <w:r>
+        <w:rPr>
+          <w:rFonts w:ascii="Arial" w:hAnsi="Arial" w:cs="Arial"/>
+        </w:rPr>
+        <w:t>srilm</w:t>
+      </w:r>
+      <w:proofErr w:type="spellEnd"/>
+      <w:r>
+        <w:rPr>
+          <w:rFonts w:ascii="Arial" w:hAnsi="Arial" w:cs="Arial"/>
+        </w:rPr>
+        <w:t>/bin/&lt;</w:t>
+      </w:r>
+      <w:proofErr w:type="spellStart"/>
+      <w:r>
+        <w:rPr>
+          <w:rFonts w:ascii="Arial" w:hAnsi="Arial" w:cs="Arial"/>
+        </w:rPr>
+        <w:t>operational_system</w:t>
+      </w:r>
+      <w:proofErr w:type="spellEnd"/>
+      <w:r>
+        <w:rPr>
+          <w:rFonts w:ascii="Arial" w:hAnsi="Arial" w:cs="Arial"/>
+        </w:rPr>
+        <w:t>&gt;").</w:t>
+      </w:r>
+      <w:r>
+        <w:rPr>
+          <w:rFonts w:ascii="Arial" w:hAnsi="Arial" w:cs="Arial"/>
+        </w:rPr>
+        <w:t xml:space="preserve"> This parameter is only required if you wish for </w:t>
+      </w:r>
+      <w:proofErr w:type="spellStart"/>
+      <w:r>
+        <w:rPr>
+          <w:rFonts w:ascii="Arial" w:hAnsi="Arial" w:cs="Arial"/>
+        </w:rPr>
+        <w:t>QuEst</w:t>
+      </w:r>
+      <w:proofErr w:type="spellEnd"/>
+      <w:r>
+        <w:rPr>
+          <w:rFonts w:ascii="Arial" w:hAnsi="Arial" w:cs="Arial"/>
+        </w:rPr>
+        <w:t>++ to automatically produce missing the “</w:t>
+      </w:r>
+      <w:proofErr w:type="spellStart"/>
+      <w:r>
+        <w:rPr>
+          <w:rFonts w:ascii="Arial" w:hAnsi="Arial" w:cs="Arial"/>
+        </w:rPr>
+        <w:t>source.ngram</w:t>
+      </w:r>
+      <w:proofErr w:type="spellEnd"/>
+      <w:r>
+        <w:rPr>
+          <w:rFonts w:ascii="Arial" w:hAnsi="Arial" w:cs="Arial"/>
+        </w:rPr>
+        <w:t>” and “</w:t>
+      </w:r>
+      <w:proofErr w:type="spellStart"/>
+      <w:r>
+        <w:rPr>
+          <w:rFonts w:ascii="Arial" w:hAnsi="Arial" w:cs="Arial"/>
+        </w:rPr>
+        <w:t>target.ngram</w:t>
+      </w:r>
+      <w:proofErr w:type="spellEnd"/>
+      <w:r>
+        <w:rPr>
+          <w:rFonts w:ascii="Arial" w:hAnsi="Arial" w:cs="Arial"/>
+        </w:rPr>
+        <w:t>” files.</w:t>
       </w:r>
     </w:p>
     <w:p>
@@ -4379,39 +4491,15 @@
         <w:jc w:val="both"/>
         <w:rPr>
           <w:rFonts w:ascii="Arial" w:hAnsi="Arial" w:cs="Arial"/>
-          <w:b/>
-        </w:rPr>
-      </w:pPr>
-      <w:r>
-        <w:rPr>
-          <w:rFonts w:ascii="Arial" w:hAnsi="Arial" w:cs="Arial"/>
-          <w:b/>
-        </w:rPr>
-        <w:t>&lt;</w:t>
-      </w:r>
-      <w:proofErr w:type="spellStart"/>
-      <w:r>
-        <w:rPr>
-          <w:rFonts w:ascii="Arial" w:hAnsi="Arial" w:cs="Arial"/>
-          <w:b/>
-        </w:rPr>
-        <w:t>target_language</w:t>
-      </w:r>
-      <w:proofErr w:type="spellEnd"/>
-      <w:r>
-        <w:rPr>
-          <w:rFonts w:ascii="Arial" w:hAnsi="Arial" w:cs="Arial"/>
-          <w:b/>
-        </w:rPr>
-        <w:t>&gt;.</w:t>
-      </w:r>
-      <w:proofErr w:type="spellStart"/>
-      <w:r>
-        <w:rPr>
-          <w:rFonts w:ascii="Arial" w:hAnsi="Arial" w:cs="Arial"/>
-          <w:b/>
-        </w:rPr>
-        <w:t>refTranslations</w:t>
+        </w:rPr>
+      </w:pPr>
+      <w:proofErr w:type="spellStart"/>
+      <w:r>
+        <w:rPr>
+          <w:rFonts w:ascii="Arial" w:hAnsi="Arial" w:cs="Arial"/>
+          <w:b/>
+        </w:rPr>
+        <w:t>tools.universalwordnet.path</w:t>
       </w:r>
       <w:proofErr w:type="spellEnd"/>
       <w:r>
@@ -4425,31 +4513,55 @@
         <w:rPr>
           <w:rFonts w:ascii="Arial" w:hAnsi="Arial" w:cs="Arial"/>
         </w:rPr>
-        <w:t xml:space="preserve"> Path to a file containing reference translations in the target language. The file must have the same number of lines as the target input file, and must contain one reference translation per line.</w:t>
+        <w:t xml:space="preserve"> Path to the Universal </w:t>
+      </w:r>
+      <w:proofErr w:type="spellStart"/>
+      <w:r>
+        <w:rPr>
+          <w:rFonts w:ascii="Arial" w:hAnsi="Arial" w:cs="Arial"/>
+        </w:rPr>
+        <w:t>Wordnet</w:t>
+      </w:r>
+      <w:proofErr w:type="spellEnd"/>
+      <w:r>
+        <w:rPr>
+          <w:rFonts w:ascii="Arial" w:hAnsi="Arial" w:cs="Arial"/>
+        </w:rPr>
+        <w:t xml:space="preserve"> plugin folder (must contain files "</w:t>
+      </w:r>
+      <w:proofErr w:type="spellStart"/>
+      <w:r>
+        <w:rPr>
+          <w:rFonts w:ascii="Arial" w:hAnsi="Arial" w:cs="Arial"/>
+        </w:rPr>
+        <w:t>uwn.plg</w:t>
+      </w:r>
+      <w:proofErr w:type="spellEnd"/>
+      <w:r>
+        <w:rPr>
+          <w:rFonts w:ascii="Arial" w:hAnsi="Arial" w:cs="Arial"/>
+        </w:rPr>
+        <w:t>" and "uwn.dat").</w:t>
       </w:r>
     </w:p>
     <w:p>
       <w:pPr>
         <w:pStyle w:val="PargrafodaLista"/>
-        <w:numPr>
-          <w:ilvl w:val="0"/>
-          <w:numId w:val="8"/>
-        </w:numPr>
-        <w:spacing w:line="360" w:lineRule="auto"/>
-        <w:jc w:val="both"/>
-        <w:rPr>
-          <w:rFonts w:ascii="Arial" w:hAnsi="Arial" w:cs="Arial"/>
-        </w:rPr>
-      </w:pPr>
-      <w:proofErr w:type="spellStart"/>
-      <w:r>
-        <w:rPr>
-          <w:rFonts w:ascii="Arial" w:hAnsi="Arial" w:cs="Arial"/>
-          <w:b/>
-        </w:rPr>
-        <w:t>tools.fast_align.path</w:t>
-      </w:r>
-      <w:proofErr w:type="spellEnd"/>
+        <w:rPr>
+          <w:rFonts w:ascii="Arial" w:hAnsi="Arial" w:cs="Arial"/>
+        </w:rPr>
+      </w:pPr>
+      <w:proofErr w:type="spellStart"/>
+      <w:proofErr w:type="gramStart"/>
+      <w:r>
+        <w:rPr>
+          <w:rFonts w:ascii="Arial" w:hAnsi="Arial" w:cs="Arial"/>
+          <w:b/>
+        </w:rPr>
+        <w:t>ngramsize</w:t>
+      </w:r>
+      <w:proofErr w:type="spellEnd"/>
+      <w:proofErr w:type="gramEnd"/>
       <w:r>
         <w:rPr>
           <w:rFonts w:ascii="Arial" w:hAnsi="Arial" w:cs="Arial"/>
@@ -4461,200 +4573,6 @@
         <w:rPr>
           <w:rFonts w:ascii="Arial" w:hAnsi="Arial" w:cs="Arial"/>
         </w:rPr>
-        <w:t xml:space="preserve"> Path to the root folder of your </w:t>
-      </w:r>
-      <w:proofErr w:type="spellStart"/>
-      <w:r>
-        <w:rPr>
-          <w:rFonts w:ascii="Arial" w:hAnsi="Arial" w:cs="Arial"/>
-        </w:rPr>
-        <w:t>fast_align</w:t>
-      </w:r>
-      <w:proofErr w:type="spellEnd"/>
-      <w:r>
-        <w:rPr>
-          <w:rFonts w:ascii="Arial" w:hAnsi="Arial" w:cs="Arial"/>
-        </w:rPr>
-        <w:t xml:space="preserve"> installation.</w:t>
-      </w:r>
-    </w:p>
-    <w:p>
-      <w:pPr>
-        <w:pStyle w:val="PargrafodaLista"/>
-        <w:numPr>
-          <w:ilvl w:val="0"/>
-          <w:numId w:val="8"/>
-        </w:numPr>
-        <w:spacing w:line="360" w:lineRule="auto"/>
-        <w:jc w:val="both"/>
-        <w:rPr>
-          <w:rFonts w:ascii="Arial" w:hAnsi="Arial" w:cs="Arial"/>
-        </w:rPr>
-      </w:pPr>
-      <w:proofErr w:type="spellStart"/>
-      <w:r>
-        <w:rPr>
-          <w:rFonts w:ascii="Arial" w:hAnsi="Arial" w:cs="Arial"/>
-          <w:b/>
-        </w:rPr>
-        <w:t>tools.ngram.path</w:t>
-      </w:r>
-      <w:proofErr w:type="spellEnd"/>
-      <w:r>
-        <w:rPr>
-          <w:rFonts w:ascii="Arial" w:hAnsi="Arial" w:cs="Arial"/>
-          <w:b/>
-        </w:rPr>
-        <w:t>:</w:t>
-      </w:r>
-      <w:r>
-        <w:rPr>
-          <w:rFonts w:ascii="Arial" w:hAnsi="Arial" w:cs="Arial"/>
-        </w:rPr>
-        <w:t xml:space="preserve"> Path to the binaries folder of your SRILM installation (</w:t>
-      </w:r>
-      <w:proofErr w:type="spellStart"/>
-      <w:r>
-        <w:rPr>
-          <w:rFonts w:ascii="Arial" w:hAnsi="Arial" w:cs="Arial"/>
-        </w:rPr>
-        <w:t>tipically</w:t>
-      </w:r>
-      <w:proofErr w:type="spellEnd"/>
-      <w:r>
-        <w:rPr>
-          <w:rFonts w:ascii="Arial" w:hAnsi="Arial" w:cs="Arial"/>
-        </w:rPr>
-        <w:t xml:space="preserve"> "</w:t>
-      </w:r>
-      <w:proofErr w:type="spellStart"/>
-      <w:r>
-        <w:rPr>
-          <w:rFonts w:ascii="Arial" w:hAnsi="Arial" w:cs="Arial"/>
-        </w:rPr>
-        <w:t>srilm</w:t>
-      </w:r>
-      <w:proofErr w:type="spellEnd"/>
-      <w:r>
-        <w:rPr>
-          <w:rFonts w:ascii="Arial" w:hAnsi="Arial" w:cs="Arial"/>
-        </w:rPr>
-        <w:t>/bin/&lt;</w:t>
-      </w:r>
-      <w:proofErr w:type="spellStart"/>
-      <w:r>
-        <w:rPr>
-          <w:rFonts w:ascii="Arial" w:hAnsi="Arial" w:cs="Arial"/>
-        </w:rPr>
-        <w:t>operational_system</w:t>
-      </w:r>
-      <w:proofErr w:type="spellEnd"/>
-      <w:r>
-        <w:rPr>
-          <w:rFonts w:ascii="Arial" w:hAnsi="Arial" w:cs="Arial"/>
-        </w:rPr>
-        <w:t>&gt;").</w:t>
-      </w:r>
-    </w:p>
-    <w:p>
-      <w:pPr>
-        <w:pStyle w:val="PargrafodaLista"/>
-        <w:numPr>
-          <w:ilvl w:val="0"/>
-          <w:numId w:val="8"/>
-        </w:numPr>
-        <w:spacing w:line="360" w:lineRule="auto"/>
-        <w:jc w:val="both"/>
-        <w:rPr>
-          <w:rFonts w:ascii="Arial" w:hAnsi="Arial" w:cs="Arial"/>
-        </w:rPr>
-      </w:pPr>
-      <w:proofErr w:type="spellStart"/>
-      <w:r>
-        <w:rPr>
-          <w:rFonts w:ascii="Arial" w:hAnsi="Arial" w:cs="Arial"/>
-          <w:b/>
-        </w:rPr>
-        <w:t>tools.universalwordnet.path</w:t>
-      </w:r>
-      <w:proofErr w:type="spellEnd"/>
-      <w:r>
-        <w:rPr>
-          <w:rFonts w:ascii="Arial" w:hAnsi="Arial" w:cs="Arial"/>
-          <w:b/>
-        </w:rPr>
-        <w:t>:</w:t>
-      </w:r>
-      <w:r>
-        <w:rPr>
-          <w:rFonts w:ascii="Arial" w:hAnsi="Arial" w:cs="Arial"/>
-        </w:rPr>
-        <w:t xml:space="preserve"> Path to the Universal </w:t>
-      </w:r>
-      <w:proofErr w:type="spellStart"/>
-      <w:r>
-        <w:rPr>
-          <w:rFonts w:ascii="Arial" w:hAnsi="Arial" w:cs="Arial"/>
-        </w:rPr>
-        <w:t>Wordnet</w:t>
-      </w:r>
-      <w:proofErr w:type="spellEnd"/>
-      <w:r>
-        <w:rPr>
-          <w:rFonts w:ascii="Arial" w:hAnsi="Arial" w:cs="Arial"/>
-        </w:rPr>
-        <w:t xml:space="preserve"> plugin folder (must contain files "</w:t>
-      </w:r>
-      <w:proofErr w:type="spellStart"/>
-      <w:r>
-        <w:rPr>
-          <w:rFonts w:ascii="Arial" w:hAnsi="Arial" w:cs="Arial"/>
-        </w:rPr>
-        <w:t>uwn.plg</w:t>
-      </w:r>
-      <w:proofErr w:type="spellEnd"/>
-      <w:r>
-        <w:rPr>
-          <w:rFonts w:ascii="Arial" w:hAnsi="Arial" w:cs="Arial"/>
-        </w:rPr>
-        <w:t>" and "uwn.dat").</w:t>
-      </w:r>
-    </w:p>
-    <w:p>
-      <w:pPr>
-        <w:pStyle w:val="PargrafodaLista"/>
-        <w:numPr>
-          <w:ilvl w:val="0"/>
-          <w:numId w:val="8"/>
-        </w:numPr>
-        <w:spacing w:line="360" w:lineRule="auto"/>
-        <w:jc w:val="both"/>
-        <w:rPr>
-          <w:rFonts w:ascii="Arial" w:hAnsi="Arial" w:cs="Arial"/>
-        </w:rPr>
-      </w:pPr>
-      <w:proofErr w:type="spellStart"/>
-      <w:proofErr w:type="gramStart"/>
-      <w:r>
-        <w:rPr>
-          <w:rFonts w:ascii="Arial" w:hAnsi="Arial" w:cs="Arial"/>
-          <w:b/>
-        </w:rPr>
-        <w:t>ngramsize</w:t>
-      </w:r>
-      <w:proofErr w:type="spellEnd"/>
-      <w:proofErr w:type="gramEnd"/>
-      <w:r>
-        <w:rPr>
-          <w:rFonts w:ascii="Arial" w:hAnsi="Arial" w:cs="Arial"/>
-          <w:b/>
-        </w:rPr>
-        <w:t>:</w:t>
-      </w:r>
-      <w:r>
-        <w:rPr>
-          <w:rFonts w:ascii="Arial" w:hAnsi="Arial" w:cs="Arial"/>
-        </w:rPr>
         <w:t xml:space="preserve"> </w:t>
       </w:r>
       <w:proofErr w:type="spellStart"/>
@@ -4669,7 +4587,7 @@
         <w:rPr>
           <w:rFonts w:ascii="Arial" w:hAnsi="Arial" w:cs="Arial"/>
         </w:rPr>
-        <w:t xml:space="preserve"> size of language models and </w:t>
+        <w:t xml:space="preserve"> size </w:t>
       </w:r>
       <w:proofErr w:type="spellStart"/>
       <w:r>
@@ -4683,7 +4601,33 @@
         <w:rPr>
           <w:rFonts w:ascii="Arial" w:hAnsi="Arial" w:cs="Arial"/>
         </w:rPr>
-        <w:t xml:space="preserve"> count files.</w:t>
+        <w:t xml:space="preserve"> count files</w:t>
+      </w:r>
+      <w:r>
+        <w:rPr>
+          <w:rFonts w:ascii="Arial" w:hAnsi="Arial" w:cs="Arial"/>
+        </w:rPr>
+        <w:t xml:space="preserve"> in case you want </w:t>
+      </w:r>
+      <w:proofErr w:type="spellStart"/>
+      <w:r>
+        <w:rPr>
+          <w:rFonts w:ascii="Arial" w:hAnsi="Arial" w:cs="Arial"/>
+        </w:rPr>
+        <w:t>QuEst</w:t>
+      </w:r>
+      <w:proofErr w:type="spellEnd"/>
+      <w:r>
+        <w:rPr>
+          <w:rFonts w:ascii="Arial" w:hAnsi="Arial" w:cs="Arial"/>
+        </w:rPr>
+        <w:t>++ to produce them for you</w:t>
+      </w:r>
+      <w:r>
+        <w:rPr>
+          <w:rFonts w:ascii="Arial" w:hAnsi="Arial" w:cs="Arial"/>
+        </w:rPr>
+        <w:t>.</w:t>
       </w:r>
       <w:r>
         <w:rPr>
@@ -4802,6 +4746,12 @@
         <w:rPr>
           <w:rFonts w:ascii="Arial" w:hAnsi="Arial" w:cs="Arial"/>
         </w:rPr>
+        <w:t>++</w:t>
+      </w:r>
+      <w:r>
+        <w:rPr>
+          <w:rFonts w:ascii="Arial" w:hAnsi="Arial" w:cs="Arial"/>
+        </w:rPr>
         <w:t xml:space="preserve"> can reliably produce &lt;</w:t>
       </w:r>
       <w:proofErr w:type="spellStart"/>
@@ -4914,35 +4864,19 @@
         <w:rPr>
           <w:rFonts w:ascii="Arial" w:hAnsi="Arial" w:cs="Arial"/>
         </w:rPr>
-        <w:t xml:space="preserve">We do not recommend </w:t>
-      </w:r>
-      <w:proofErr w:type="gramStart"/>
-      <w:r>
-        <w:rPr>
-          <w:rFonts w:ascii="Arial" w:hAnsi="Arial" w:cs="Arial"/>
-        </w:rPr>
-        <w:t>to leave</w:t>
-      </w:r>
-      <w:proofErr w:type="gramEnd"/>
-      <w:r>
-        <w:rPr>
-          <w:rFonts w:ascii="Arial" w:hAnsi="Arial" w:cs="Arial"/>
-        </w:rPr>
-        <w:t xml:space="preserve"> the "</w:t>
-      </w:r>
-      <w:proofErr w:type="spellStart"/>
-      <w:r>
-        <w:rPr>
-          <w:rFonts w:ascii="Arial" w:hAnsi="Arial" w:cs="Arial"/>
-        </w:rPr>
-        <w:t>alignments.file</w:t>
-      </w:r>
-      <w:proofErr w:type="spellEnd"/>
-      <w:r>
-        <w:rPr>
-          <w:rFonts w:ascii="Arial" w:hAnsi="Arial" w:cs="Arial"/>
-        </w:rPr>
-        <w:t xml:space="preserve">" parameter blank for large experiments, since </w:t>
+        <w:t>We recommend for you to create separate configuration files for Word</w:t>
+      </w:r>
+      <w:r>
+        <w:rPr>
+          <w:rFonts w:ascii="Arial" w:hAnsi="Arial" w:cs="Arial"/>
+        </w:rPr>
+        <w:t>/Sentence/Document</w:t>
+      </w:r>
+      <w:r>
+        <w:rPr>
+          <w:rFonts w:ascii="Arial" w:hAnsi="Arial" w:cs="Arial"/>
+        </w:rPr>
+        <w:t xml:space="preserve">-Level </w:t>
       </w:r>
       <w:proofErr w:type="spellStart"/>
       <w:r>
@@ -4956,70 +4890,7 @@
         <w:rPr>
           <w:rFonts w:ascii="Arial" w:hAnsi="Arial" w:cs="Arial"/>
         </w:rPr>
-        <w:t xml:space="preserve"> will try to produce the alignments automatically, and </w:t>
-      </w:r>
-      <w:proofErr w:type="spellStart"/>
-      <w:r>
-        <w:rPr>
-          <w:rFonts w:ascii="Arial" w:hAnsi="Arial" w:cs="Arial"/>
-        </w:rPr>
-        <w:lastRenderedPageBreak/>
-        <w:t>fast_align</w:t>
-      </w:r>
-      <w:proofErr w:type="spellEnd"/>
-      <w:r>
-        <w:rPr>
-          <w:rFonts w:ascii="Arial" w:hAnsi="Arial" w:cs="Arial"/>
-        </w:rPr>
-        <w:t xml:space="preserve"> frequently crashes when called from Java in both Windows and Unix environments.</w:t>
-      </w:r>
-    </w:p>
-    <w:p>
-      <w:pPr>
-        <w:pStyle w:val="PargrafodaLista"/>
-        <w:numPr>
-          <w:ilvl w:val="0"/>
-          <w:numId w:val="9"/>
-        </w:numPr>
-        <w:spacing w:line="360" w:lineRule="auto"/>
-        <w:jc w:val="both"/>
-        <w:rPr>
-          <w:rFonts w:ascii="Arial" w:hAnsi="Arial" w:cs="Arial"/>
-        </w:rPr>
-      </w:pPr>
-      <w:r>
-        <w:rPr>
-          <w:rFonts w:ascii="Arial" w:hAnsi="Arial" w:cs="Arial"/>
-        </w:rPr>
-        <w:t xml:space="preserve">We recommend for you to create separate configuration files for Word-Level </w:t>
-      </w:r>
-      <w:proofErr w:type="spellStart"/>
-      <w:r>
-        <w:rPr>
-          <w:rFonts w:ascii="Arial" w:hAnsi="Arial" w:cs="Arial"/>
-        </w:rPr>
-        <w:t>QuEst</w:t>
-      </w:r>
-      <w:proofErr w:type="spellEnd"/>
-      <w:r>
-        <w:rPr>
-          <w:rFonts w:ascii="Arial" w:hAnsi="Arial" w:cs="Arial"/>
-        </w:rPr>
-        <w:t xml:space="preserve"> and Sentence-Level </w:t>
-      </w:r>
-      <w:proofErr w:type="spellStart"/>
-      <w:r>
-        <w:rPr>
-          <w:rFonts w:ascii="Arial" w:hAnsi="Arial" w:cs="Arial"/>
-        </w:rPr>
-        <w:t>QuEst</w:t>
-      </w:r>
-      <w:proofErr w:type="spellEnd"/>
-      <w:r>
-        <w:rPr>
-          <w:rFonts w:ascii="Arial" w:hAnsi="Arial" w:cs="Arial"/>
-        </w:rPr>
-        <w:t>.</w:t>
+        <w:t>++.</w:t>
       </w:r>
     </w:p>
     <w:sectPr>

</xml_diff>